<commit_message>
update et save en pdf
retouche mineure d'une phrase mal entrée lors de la dictée vocale.
</commit_message>
<xml_diff>
--- a/reports/report final/rapport_final_vf.docx
+++ b/reports/report final/rapport_final_vf.docx
@@ -73,14 +73,8 @@
     <w:p>
       <w:pPr>
         <w:pStyle w:val="Sous-titre2"/>
-        <w:rPr>
-          <w:lang w:val="fr-FR"/>
-        </w:rPr>
-      </w:pPr>
-      <w:r>
-        <w:rPr>
-          <w:lang w:val="fr-FR"/>
-        </w:rPr>
+      </w:pPr>
+      <w:r>
         <w:t>RAPPORT FINAL</w:t>
       </w:r>
     </w:p>
@@ -91,7 +85,6 @@
         <w:rPr>
           <w:sz w:val="32"/>
           <w:szCs w:val="32"/>
-          <w:lang w:val="fr-FR"/>
         </w:rPr>
       </w:pPr>
     </w:p>
@@ -102,7 +95,6 @@
         <w:rPr>
           <w:sz w:val="32"/>
           <w:szCs w:val="32"/>
-          <w:lang w:val="fr-FR"/>
         </w:rPr>
       </w:pPr>
     </w:p>
@@ -113,7 +105,6 @@
         <w:rPr>
           <w:sz w:val="32"/>
           <w:szCs w:val="32"/>
-          <w:lang w:val="fr-FR"/>
         </w:rPr>
       </w:pPr>
     </w:p>
@@ -124,7 +115,6 @@
         <w:rPr>
           <w:sz w:val="32"/>
           <w:szCs w:val="32"/>
-          <w:lang w:val="fr-FR"/>
         </w:rPr>
       </w:pPr>
     </w:p>
@@ -135,7 +125,6 @@
         <w:rPr>
           <w:sz w:val="32"/>
           <w:szCs w:val="32"/>
-          <w:lang w:val="fr-FR"/>
         </w:rPr>
       </w:pPr>
     </w:p>
@@ -146,7 +135,6 @@
         <w:rPr>
           <w:sz w:val="32"/>
           <w:szCs w:val="32"/>
-          <w:lang w:val="fr-FR"/>
         </w:rPr>
       </w:pPr>
     </w:p>
@@ -157,7 +145,6 @@
         <w:rPr>
           <w:sz w:val="32"/>
           <w:szCs w:val="32"/>
-          <w:lang w:val="fr-FR"/>
         </w:rPr>
       </w:pPr>
     </w:p>
@@ -168,7 +155,6 @@
         <w:rPr>
           <w:sz w:val="32"/>
           <w:szCs w:val="32"/>
-          <w:lang w:val="fr-FR"/>
         </w:rPr>
       </w:pPr>
     </w:p>
@@ -179,7 +165,6 @@
         <w:rPr>
           <w:sz w:val="32"/>
           <w:szCs w:val="32"/>
-          <w:lang w:val="fr-FR"/>
         </w:rPr>
       </w:pPr>
     </w:p>
@@ -190,7 +175,6 @@
         <w:rPr>
           <w:sz w:val="32"/>
           <w:szCs w:val="32"/>
-          <w:lang w:val="fr-FR"/>
         </w:rPr>
       </w:pPr>
     </w:p>
@@ -201,7 +185,6 @@
         <w:rPr>
           <w:sz w:val="32"/>
           <w:szCs w:val="32"/>
-          <w:lang w:val="fr-FR"/>
         </w:rPr>
       </w:pPr>
     </w:p>
@@ -212,7 +195,6 @@
         <w:rPr>
           <w:sz w:val="32"/>
           <w:szCs w:val="32"/>
-          <w:lang w:val="fr-FR"/>
         </w:rPr>
       </w:pPr>
     </w:p>
@@ -223,14 +205,12 @@
         <w:rPr>
           <w:sz w:val="32"/>
           <w:szCs w:val="32"/>
-          <w:lang w:val="fr-FR"/>
         </w:rPr>
       </w:pPr>
       <w:r>
         <w:rPr>
           <w:sz w:val="32"/>
           <w:szCs w:val="32"/>
-          <w:lang w:val="fr-FR"/>
         </w:rPr>
         <w:t>Omar Choa</w:t>
       </w:r>
@@ -242,14 +222,12 @@
         <w:rPr>
           <w:sz w:val="32"/>
           <w:szCs w:val="32"/>
-          <w:lang w:val="fr-FR"/>
         </w:rPr>
       </w:pPr>
       <w:r>
         <w:rPr>
           <w:sz w:val="32"/>
           <w:szCs w:val="32"/>
-          <w:lang w:val="fr-FR"/>
         </w:rPr>
         <w:t>Alexandre Winger</w:t>
       </w:r>
@@ -421,6 +399,7 @@
             </w:r>
             <w:r>
               <w:rPr>
+                <w:noProof/>
                 <w:webHidden/>
               </w:rPr>
               <w:t>1</w:t>
@@ -502,6 +481,7 @@
             </w:r>
             <w:r>
               <w:rPr>
+                <w:noProof/>
                 <w:webHidden/>
               </w:rPr>
               <w:t>1</w:t>
@@ -583,6 +563,7 @@
             </w:r>
             <w:r>
               <w:rPr>
+                <w:noProof/>
                 <w:webHidden/>
               </w:rPr>
               <w:t>1</w:t>
@@ -664,6 +645,7 @@
             </w:r>
             <w:r>
               <w:rPr>
+                <w:noProof/>
                 <w:webHidden/>
               </w:rPr>
               <w:t>3</w:t>
@@ -745,6 +727,7 @@
             </w:r>
             <w:r>
               <w:rPr>
+                <w:noProof/>
                 <w:webHidden/>
               </w:rPr>
               <w:t>3</w:t>
@@ -824,6 +807,7 @@
             </w:r>
             <w:r>
               <w:rPr>
+                <w:noProof/>
                 <w:webHidden/>
               </w:rPr>
               <w:t>3</w:t>
@@ -903,6 +887,7 @@
             </w:r>
             <w:r>
               <w:rPr>
+                <w:noProof/>
                 <w:webHidden/>
               </w:rPr>
               <w:t>4</w:t>
@@ -984,9 +969,10 @@
             </w:r>
             <w:r>
               <w:rPr>
+                <w:noProof/>
                 <w:webHidden/>
               </w:rPr>
-              <w:t>6</w:t>
+              <w:t>7</w:t>
             </w:r>
             <w:r>
               <w:rPr>
@@ -1063,9 +1049,10 @@
             </w:r>
             <w:r>
               <w:rPr>
+                <w:noProof/>
                 <w:webHidden/>
               </w:rPr>
-              <w:t>6</w:t>
+              <w:t>7</w:t>
             </w:r>
             <w:r>
               <w:rPr>
@@ -1142,9 +1129,10 @@
             </w:r>
             <w:r>
               <w:rPr>
+                <w:noProof/>
                 <w:webHidden/>
               </w:rPr>
-              <w:t>7</w:t>
+              <w:t>8</w:t>
             </w:r>
             <w:r>
               <w:rPr>
@@ -1221,9 +1209,10 @@
             </w:r>
             <w:r>
               <w:rPr>
+                <w:noProof/>
                 <w:webHidden/>
               </w:rPr>
-              <w:t>8</w:t>
+              <w:t>9</w:t>
             </w:r>
             <w:r>
               <w:rPr>
@@ -1302,9 +1291,10 @@
             </w:r>
             <w:r>
               <w:rPr>
+                <w:noProof/>
                 <w:webHidden/>
               </w:rPr>
-              <w:t>9</w:t>
+              <w:t>11</w:t>
             </w:r>
             <w:r>
               <w:rPr>
@@ -1381,9 +1371,10 @@
             </w:r>
             <w:r>
               <w:rPr>
+                <w:noProof/>
                 <w:webHidden/>
               </w:rPr>
-              <w:t>9</w:t>
+              <w:t>11</w:t>
             </w:r>
             <w:r>
               <w:rPr>
@@ -1460,9 +1451,10 @@
             </w:r>
             <w:r>
               <w:rPr>
+                <w:noProof/>
                 <w:webHidden/>
               </w:rPr>
-              <w:t>13</w:t>
+              <w:t>15</w:t>
             </w:r>
             <w:r>
               <w:rPr>
@@ -1539,9 +1531,10 @@
             </w:r>
             <w:r>
               <w:rPr>
+                <w:noProof/>
                 <w:webHidden/>
               </w:rPr>
-              <w:t>14</w:t>
+              <w:t>16</w:t>
             </w:r>
             <w:r>
               <w:rPr>
@@ -1620,9 +1613,10 @@
             </w:r>
             <w:r>
               <w:rPr>
+                <w:noProof/>
                 <w:webHidden/>
               </w:rPr>
-              <w:t>16</w:t>
+              <w:t>18</w:t>
             </w:r>
             <w:r>
               <w:rPr>
@@ -1699,9 +1693,10 @@
             </w:r>
             <w:r>
               <w:rPr>
+                <w:noProof/>
                 <w:webHidden/>
               </w:rPr>
-              <w:t>16</w:t>
+              <w:t>18</w:t>
             </w:r>
             <w:r>
               <w:rPr>
@@ -1778,9 +1773,10 @@
             </w:r>
             <w:r>
               <w:rPr>
+                <w:noProof/>
                 <w:webHidden/>
               </w:rPr>
-              <w:t>17</w:t>
+              <w:t>19</w:t>
             </w:r>
             <w:r>
               <w:rPr>
@@ -1859,9 +1855,10 @@
             </w:r>
             <w:r>
               <w:rPr>
+                <w:noProof/>
                 <w:webHidden/>
               </w:rPr>
-              <w:t>18</w:t>
+              <w:t>20</w:t>
             </w:r>
             <w:r>
               <w:rPr>
@@ -1938,9 +1935,10 @@
             </w:r>
             <w:r>
               <w:rPr>
+                <w:noProof/>
                 <w:webHidden/>
               </w:rPr>
-              <w:t>18</w:t>
+              <w:t>20</w:t>
             </w:r>
             <w:r>
               <w:rPr>
@@ -2017,9 +2015,10 @@
             </w:r>
             <w:r>
               <w:rPr>
+                <w:noProof/>
                 <w:webHidden/>
               </w:rPr>
-              <w:t>19</w:t>
+              <w:t>22</w:t>
             </w:r>
             <w:r>
               <w:rPr>
@@ -2096,9 +2095,10 @@
             </w:r>
             <w:r>
               <w:rPr>
+                <w:noProof/>
                 <w:webHidden/>
               </w:rPr>
-              <w:t>22</w:t>
+              <w:t>24</w:t>
             </w:r>
             <w:r>
               <w:rPr>
@@ -2177,9 +2177,10 @@
             </w:r>
             <w:r>
               <w:rPr>
+                <w:noProof/>
                 <w:webHidden/>
               </w:rPr>
-              <w:t>24</w:t>
+              <w:t>26</w:t>
             </w:r>
             <w:r>
               <w:rPr>
@@ -2258,9 +2259,10 @@
             </w:r>
             <w:r>
               <w:rPr>
+                <w:noProof/>
                 <w:webHidden/>
               </w:rPr>
-              <w:t>24</w:t>
+              <w:t>26</w:t>
             </w:r>
             <w:r>
               <w:rPr>
@@ -2337,9 +2339,10 @@
             </w:r>
             <w:r>
               <w:rPr>
+                <w:noProof/>
                 <w:webHidden/>
               </w:rPr>
-              <w:t>24</w:t>
+              <w:t>26</w:t>
             </w:r>
             <w:r>
               <w:rPr>
@@ -2416,9 +2419,10 @@
             </w:r>
             <w:r>
               <w:rPr>
+                <w:noProof/>
                 <w:webHidden/>
               </w:rPr>
-              <w:t>28</w:t>
+              <w:t>31</w:t>
             </w:r>
             <w:r>
               <w:rPr>
@@ -2499,9 +2503,10 @@
             </w:r>
             <w:r>
               <w:rPr>
+                <w:noProof/>
                 <w:webHidden/>
               </w:rPr>
-              <w:t>31</w:t>
+              <w:t>34</w:t>
             </w:r>
             <w:r>
               <w:rPr>
@@ -2578,9 +2583,10 @@
             </w:r>
             <w:r>
               <w:rPr>
+                <w:noProof/>
                 <w:webHidden/>
               </w:rPr>
-              <w:t>31</w:t>
+              <w:t>34</w:t>
             </w:r>
             <w:r>
               <w:rPr>
@@ -2657,9 +2663,10 @@
             </w:r>
             <w:r>
               <w:rPr>
+                <w:noProof/>
                 <w:webHidden/>
               </w:rPr>
-              <w:t>31</w:t>
+              <w:t>34</w:t>
             </w:r>
             <w:r>
               <w:rPr>
@@ -2738,9 +2745,10 @@
             </w:r>
             <w:r>
               <w:rPr>
+                <w:noProof/>
                 <w:webHidden/>
               </w:rPr>
-              <w:t>32</w:t>
+              <w:t>35</w:t>
             </w:r>
             <w:r>
               <w:rPr>
@@ -2819,9 +2827,10 @@
             </w:r>
             <w:r>
               <w:rPr>
+                <w:noProof/>
                 <w:webHidden/>
               </w:rPr>
-              <w:t>33</w:t>
+              <w:t>35</w:t>
             </w:r>
             <w:r>
               <w:rPr>
@@ -2900,9 +2909,10 @@
             </w:r>
             <w:r>
               <w:rPr>
+                <w:noProof/>
                 <w:webHidden/>
               </w:rPr>
-              <w:t>33</w:t>
+              <w:t>35</w:t>
             </w:r>
             <w:r>
               <w:rPr>
@@ -2979,9 +2989,10 @@
             </w:r>
             <w:r>
               <w:rPr>
+                <w:noProof/>
                 <w:webHidden/>
               </w:rPr>
-              <w:t>33</w:t>
+              <w:t>35</w:t>
             </w:r>
             <w:r>
               <w:rPr>
@@ -3058,9 +3069,10 @@
             </w:r>
             <w:r>
               <w:rPr>
+                <w:noProof/>
                 <w:webHidden/>
               </w:rPr>
-              <w:t>36</w:t>
+              <w:t>38</w:t>
             </w:r>
             <w:r>
               <w:rPr>
@@ -3139,9 +3151,10 @@
             </w:r>
             <w:r>
               <w:rPr>
+                <w:noProof/>
                 <w:webHidden/>
               </w:rPr>
-              <w:t>50</w:t>
+              <w:t>52</w:t>
             </w:r>
             <w:r>
               <w:rPr>
@@ -3220,9 +3233,10 @@
             </w:r>
             <w:r>
               <w:rPr>
+                <w:noProof/>
                 <w:webHidden/>
               </w:rPr>
-              <w:t>52</w:t>
+              <w:t>54</w:t>
             </w:r>
             <w:r>
               <w:rPr>
@@ -3299,9 +3313,10 @@
             </w:r>
             <w:r>
               <w:rPr>
+                <w:noProof/>
                 <w:webHidden/>
               </w:rPr>
-              <w:t>52</w:t>
+              <w:t>54</w:t>
             </w:r>
             <w:r>
               <w:rPr>
@@ -3378,9 +3393,10 @@
             </w:r>
             <w:r>
               <w:rPr>
+                <w:noProof/>
                 <w:webHidden/>
               </w:rPr>
-              <w:t>54</w:t>
+              <w:t>56</w:t>
             </w:r>
             <w:r>
               <w:rPr>
@@ -3459,9 +3475,10 @@
             </w:r>
             <w:r>
               <w:rPr>
+                <w:noProof/>
                 <w:webHidden/>
               </w:rPr>
-              <w:t>56</w:t>
+              <w:t>58</w:t>
             </w:r>
             <w:r>
               <w:rPr>
@@ -3540,9 +3557,10 @@
             </w:r>
             <w:r>
               <w:rPr>
+                <w:noProof/>
                 <w:webHidden/>
               </w:rPr>
-              <w:t>58</w:t>
+              <w:t>60</w:t>
             </w:r>
             <w:r>
               <w:rPr>
@@ -4002,6 +4020,7 @@
       <w:r>
         <w:rPr>
           <w:rFonts w:cs="Arial"/>
+          <w:noProof/>
           <w:szCs w:val="24"/>
         </w:rPr>
         <w:drawing>
@@ -4054,21 +4073,14 @@
       <w:r>
         <w:t xml:space="preserve">Figure </w:t>
       </w:r>
-      <w:r>
-        <w:fldChar w:fldCharType="begin"/>
-      </w:r>
-      <w:r>
-        <w:instrText xml:space="preserve"> SEQ Figure \* ARABIC </w:instrText>
-      </w:r>
-      <w:r>
-        <w:fldChar w:fldCharType="separate"/>
-      </w:r>
-      <w:r>
-        <w:t>1</w:t>
-      </w:r>
-      <w:r>
-        <w:fldChar w:fldCharType="end"/>
-      </w:r>
+      <w:fldSimple w:instr=" SEQ Figure \* ARABIC ">
+        <w:r>
+          <w:rPr>
+            <w:noProof/>
+          </w:rPr>
+          <w:t>1</w:t>
+        </w:r>
+      </w:fldSimple>
       <w:r>
         <w:t xml:space="preserve">. </w:t>
       </w:r>
@@ -4076,13 +4088,7 @@
         <w:t>Carte de l’Australie indiquant la r</w:t>
       </w:r>
       <w:r>
-        <w:t xml:space="preserve">épartition géographique des 49 stations météorologiques (indiquées </w:t>
-      </w:r>
-      <w:r>
-        <w:t>par des repères bleus</w:t>
-      </w:r>
-      <w:r>
-        <w:t>) de notre jeu de données.</w:t>
+        <w:t>épartition géographique des 49 stations météorologiques (indiquées par des repères bleus) de notre jeu de données.</w:t>
       </w:r>
     </w:p>
     <w:p>
@@ -4210,12 +4216,14 @@
         <w:rPr>
           <w:rFonts w:cs="Arial"/>
           <w:szCs w:val="24"/>
-        </w:rPr>
-      </w:pPr>
-      <w:r>
-        <w:rPr>
-          <w:rFonts w:cs="Arial"/>
-          <w:szCs w:val="24"/>
+          <w:lang w:val="en-US"/>
+        </w:rPr>
+      </w:pPr>
+      <w:r>
+        <w:rPr>
+          <w:rFonts w:cs="Arial"/>
+          <w:szCs w:val="24"/>
+          <w:lang w:val="en-US"/>
         </w:rPr>
         <w:t>Zone</w:t>
       </w:r>
@@ -4223,6 +4231,7 @@
         <w:rPr>
           <w:rFonts w:cs="Arial"/>
           <w:szCs w:val="24"/>
+          <w:lang w:val="en-US"/>
         </w:rPr>
         <w:t xml:space="preserve"> de S</w:t>
       </w:r>
@@ -4230,6 +4239,7 @@
         <w:rPr>
           <w:rFonts w:cs="Arial"/>
           <w:szCs w:val="24"/>
+          <w:lang w:val="en-US"/>
         </w:rPr>
         <w:t>y</w:t>
       </w:r>
@@ -4237,6 +4247,7 @@
         <w:rPr>
           <w:rFonts w:cs="Arial"/>
           <w:szCs w:val="24"/>
+          <w:lang w:val="en-US"/>
         </w:rPr>
         <w:t xml:space="preserve">dney (9) : Badgerys Creek, Newcastle, Norah Head, </w:t>
       </w:r>
@@ -4244,6 +4255,7 @@
         <w:rPr>
           <w:rFonts w:cs="Arial"/>
           <w:szCs w:val="24"/>
+          <w:lang w:val="en-US"/>
         </w:rPr>
         <w:t>Perth</w:t>
       </w:r>
@@ -4251,6 +4263,7 @@
         <w:rPr>
           <w:rFonts w:cs="Arial"/>
           <w:szCs w:val="24"/>
+          <w:lang w:val="en-US"/>
         </w:rPr>
         <w:t>, Richmond, S</w:t>
       </w:r>
@@ -4258,6 +4271,7 @@
         <w:rPr>
           <w:rFonts w:cs="Arial"/>
           <w:szCs w:val="24"/>
+          <w:lang w:val="en-US"/>
         </w:rPr>
         <w:t>y</w:t>
       </w:r>
@@ -4265,6 +4279,7 @@
         <w:rPr>
           <w:rFonts w:cs="Arial"/>
           <w:szCs w:val="24"/>
+          <w:lang w:val="en-US"/>
         </w:rPr>
         <w:t>dney, Sidney Airport, William Town, Wollongong</w:t>
       </w:r>
@@ -4333,12 +4348,14 @@
         <w:rPr>
           <w:rFonts w:cs="Arial"/>
           <w:szCs w:val="24"/>
-        </w:rPr>
-      </w:pPr>
-      <w:r>
-        <w:rPr>
-          <w:rFonts w:cs="Arial"/>
-          <w:szCs w:val="24"/>
+          <w:lang w:val="en-US"/>
+        </w:rPr>
+      </w:pPr>
+      <w:r>
+        <w:rPr>
+          <w:rFonts w:cs="Arial"/>
+          <w:szCs w:val="24"/>
+          <w:lang w:val="en-US"/>
         </w:rPr>
         <w:t>Zone</w:t>
       </w:r>
@@ -4346,6 +4363,7 @@
         <w:rPr>
           <w:rFonts w:cs="Arial"/>
           <w:szCs w:val="24"/>
+          <w:lang w:val="en-US"/>
         </w:rPr>
         <w:t xml:space="preserve"> de Portland (3) : Dartmoor, Mount Gambier, Nhil</w:t>
       </w:r>
@@ -4353,6 +4371,7 @@
         <w:rPr>
           <w:rFonts w:cs="Arial"/>
           <w:szCs w:val="24"/>
+          <w:lang w:val="en-US"/>
         </w:rPr>
         <w:t>l</w:t>
       </w:r>
@@ -4360,6 +4379,7 @@
         <w:rPr>
           <w:rFonts w:cs="Arial"/>
           <w:szCs w:val="24"/>
+          <w:lang w:val="en-US"/>
         </w:rPr>
         <w:t>, Portland</w:t>
       </w:r>
@@ -4508,12 +4528,14 @@
         <w:rPr>
           <w:rFonts w:cs="Arial"/>
           <w:szCs w:val="24"/>
-        </w:rPr>
-      </w:pPr>
-      <w:r>
-        <w:rPr>
-          <w:rFonts w:cs="Arial"/>
-          <w:szCs w:val="24"/>
+          <w:lang w:val="en-US"/>
+        </w:rPr>
+      </w:pPr>
+      <w:r>
+        <w:rPr>
+          <w:rFonts w:cs="Arial"/>
+          <w:szCs w:val="24"/>
+          <w:lang w:val="en-US"/>
         </w:rPr>
         <w:t>Pointe Sud-Ouest (3) : Albany, Walpole, Wi</w:t>
       </w:r>
@@ -4521,6 +4543,7 @@
         <w:rPr>
           <w:rFonts w:cs="Arial"/>
           <w:szCs w:val="24"/>
+          <w:lang w:val="en-US"/>
         </w:rPr>
         <w:t>t</w:t>
       </w:r>
@@ -4528,6 +4551,7 @@
         <w:rPr>
           <w:rFonts w:cs="Arial"/>
           <w:szCs w:val="24"/>
+          <w:lang w:val="en-US"/>
         </w:rPr>
         <w:t>chcliffe</w:t>
       </w:r>
@@ -5560,23 +5584,7 @@
           <w:rFonts w:cs="Arial"/>
           <w:szCs w:val="24"/>
         </w:rPr>
-        <w:t xml:space="preserve"> entre Melbourne et Melbourne Airport qui sont séparés par une distance d’une quinzaine de kilomètres, </w:t>
-      </w:r>
-      <w:proofErr w:type="gramStart"/>
-      <w:r>
-        <w:rPr>
-          <w:rFonts w:cs="Arial"/>
-          <w:szCs w:val="24"/>
-        </w:rPr>
-        <w:t>par contre</w:t>
-      </w:r>
-      <w:proofErr w:type="gramEnd"/>
-      <w:r>
-        <w:rPr>
-          <w:rFonts w:cs="Arial"/>
-          <w:szCs w:val="24"/>
-        </w:rPr>
-        <w:t xml:space="preserve"> il serait étonnant d’avoir des corrélations entre Melbourne et Perth qui sont séparés par une distance supérieure à 3 000 km.</w:t>
+        <w:t xml:space="preserve"> entre Melbourne et Melbourne Airport qui sont séparés par une distance d’une quinzaine de kilomètres, par contre il serait étonnant d’avoir des corrélations entre Melbourne et Perth qui sont séparés par une distance supérieure à 3 000 km.</w:t>
       </w:r>
     </w:p>
     <w:p>
@@ -5686,6 +5694,7 @@
       <w:r>
         <w:rPr>
           <w:rFonts w:cs="Arial"/>
+          <w:noProof/>
           <w:szCs w:val="24"/>
         </w:rPr>
         <w:drawing>
@@ -5738,21 +5747,14 @@
       <w:r>
         <w:t xml:space="preserve">Figure </w:t>
       </w:r>
-      <w:r>
-        <w:fldChar w:fldCharType="begin"/>
-      </w:r>
-      <w:r>
-        <w:instrText xml:space="preserve"> SEQ Figure \* ARABIC </w:instrText>
-      </w:r>
-      <w:r>
-        <w:fldChar w:fldCharType="separate"/>
-      </w:r>
-      <w:r>
-        <w:t>2</w:t>
-      </w:r>
-      <w:r>
-        <w:fldChar w:fldCharType="end"/>
-      </w:r>
+      <w:fldSimple w:instr=" SEQ Figure \* ARABIC ">
+        <w:r>
+          <w:rPr>
+            <w:noProof/>
+          </w:rPr>
+          <w:t>2</w:t>
+        </w:r>
+      </w:fldSimple>
       <w:r>
         <w:t xml:space="preserve">. </w:t>
       </w:r>
@@ -5915,6 +5917,7 @@
       <w:r>
         <w:rPr>
           <w:rFonts w:cs="Arial"/>
+          <w:noProof/>
           <w:szCs w:val="24"/>
         </w:rPr>
         <w:lastRenderedPageBreak/>
@@ -5968,21 +5971,14 @@
       <w:r>
         <w:t xml:space="preserve">Figure </w:t>
       </w:r>
-      <w:r>
-        <w:fldChar w:fldCharType="begin"/>
-      </w:r>
-      <w:r>
-        <w:instrText xml:space="preserve"> SEQ Figure \* ARABIC </w:instrText>
-      </w:r>
-      <w:r>
-        <w:fldChar w:fldCharType="separate"/>
-      </w:r>
-      <w:r>
-        <w:t>3</w:t>
-      </w:r>
-      <w:r>
-        <w:fldChar w:fldCharType="end"/>
-      </w:r>
+      <w:fldSimple w:instr=" SEQ Figure \* ARABIC ">
+        <w:r>
+          <w:rPr>
+            <w:noProof/>
+          </w:rPr>
+          <w:t>3</w:t>
+        </w:r>
+      </w:fldSimple>
       <w:r>
         <w:t>.</w:t>
       </w:r>
@@ -6062,10 +6058,11 @@
       <w:r>
         <w:rPr>
           <w:rFonts w:cs="Arial"/>
+          <w:noProof/>
           <w:szCs w:val="24"/>
         </w:rPr>
         <w:drawing>
-          <wp:inline distT="0" distB="0" distL="0" distR="0" wp14:anchorId="7381BC9E" wp14:editId="2FA26621">
+          <wp:inline distT="0" distB="0" distL="0" distR="0" wp14:anchorId="7381BC9E" wp14:editId="13EE6F30">
             <wp:extent cx="5760000" cy="2974672"/>
             <wp:effectExtent l="0" t="0" r="0" b="0"/>
             <wp:docPr id="5" name="Image 5" descr="Une image contenant ligne&#10;&#10;Description générée automatiquement"/>
@@ -6114,21 +6111,14 @@
       <w:r>
         <w:t xml:space="preserve">Figure </w:t>
       </w:r>
-      <w:r>
-        <w:fldChar w:fldCharType="begin"/>
-      </w:r>
-      <w:r>
-        <w:instrText xml:space="preserve"> SEQ Figure \* ARABIC </w:instrText>
-      </w:r>
-      <w:r>
-        <w:fldChar w:fldCharType="separate"/>
-      </w:r>
-      <w:r>
-        <w:t>4</w:t>
-      </w:r>
-      <w:r>
-        <w:fldChar w:fldCharType="end"/>
-      </w:r>
+      <w:fldSimple w:instr=" SEQ Figure \* ARABIC ">
+        <w:r>
+          <w:rPr>
+            <w:noProof/>
+          </w:rPr>
+          <w:t>4</w:t>
+        </w:r>
+      </w:fldSimple>
       <w:r>
         <w:t xml:space="preserve">. </w:t>
       </w:r>
@@ -6822,11 +6812,12 @@
       <w:r>
         <w:rPr>
           <w:rFonts w:cs="Arial"/>
+          <w:noProof/>
           <w:szCs w:val="24"/>
         </w:rPr>
         <w:lastRenderedPageBreak/>
         <w:drawing>
-          <wp:inline distT="0" distB="0" distL="0" distR="0" wp14:anchorId="69960E5A" wp14:editId="5C11BD92">
+          <wp:inline distT="0" distB="0" distL="0" distR="0" wp14:anchorId="69960E5A" wp14:editId="02A520F8">
             <wp:extent cx="5760000" cy="4367763"/>
             <wp:effectExtent l="0" t="0" r="6350" b="1270"/>
             <wp:docPr id="6" name="Image 6" descr="Une image contenant texte, capture d’écran, reçu, noir et blanc&#10;&#10;Description générée automatiquement"/>
@@ -6875,21 +6866,14 @@
       <w:r>
         <w:t xml:space="preserve">Figure </w:t>
       </w:r>
-      <w:r>
-        <w:fldChar w:fldCharType="begin"/>
-      </w:r>
-      <w:r>
-        <w:instrText xml:space="preserve"> SEQ Figure \* ARABIC </w:instrText>
-      </w:r>
-      <w:r>
-        <w:fldChar w:fldCharType="separate"/>
-      </w:r>
-      <w:r>
-        <w:t>5</w:t>
-      </w:r>
-      <w:r>
-        <w:fldChar w:fldCharType="end"/>
-      </w:r>
+      <w:fldSimple w:instr=" SEQ Figure \* ARABIC ">
+        <w:r>
+          <w:rPr>
+            <w:noProof/>
+          </w:rPr>
+          <w:t>5</w:t>
+        </w:r>
+      </w:fldSimple>
       <w:r>
         <w:t xml:space="preserve">. </w:t>
       </w:r>
@@ -7145,21 +7129,14 @@
       <w:r>
         <w:t xml:space="preserve">Table </w:t>
       </w:r>
-      <w:r>
-        <w:fldChar w:fldCharType="begin"/>
-      </w:r>
-      <w:r>
-        <w:instrText xml:space="preserve"> SEQ Table \* ARABIC </w:instrText>
-      </w:r>
-      <w:r>
-        <w:fldChar w:fldCharType="separate"/>
-      </w:r>
-      <w:r>
-        <w:t>1</w:t>
-      </w:r>
-      <w:r>
-        <w:fldChar w:fldCharType="end"/>
-      </w:r>
+      <w:fldSimple w:instr=" SEQ Table \* ARABIC ">
+        <w:r>
+          <w:rPr>
+            <w:noProof/>
+          </w:rPr>
+          <w:t>1</w:t>
+        </w:r>
+      </w:fldSimple>
       <w:bookmarkEnd w:id="13"/>
       <w:r>
         <w:t>. Statistiques descriptives pour les 16 variables numériques.</w:t>
@@ -11319,6 +11296,7 @@
       <w:r>
         <w:rPr>
           <w:rFonts w:cs="Arial"/>
+          <w:noProof/>
           <w:szCs w:val="24"/>
         </w:rPr>
         <w:drawing>
@@ -11372,21 +11350,14 @@
       <w:r>
         <w:t xml:space="preserve">Figure </w:t>
       </w:r>
-      <w:r>
-        <w:fldChar w:fldCharType="begin"/>
-      </w:r>
-      <w:r>
-        <w:instrText xml:space="preserve"> SEQ Figure \* ARABIC </w:instrText>
-      </w:r>
-      <w:r>
-        <w:fldChar w:fldCharType="separate"/>
-      </w:r>
-      <w:r>
-        <w:t>6</w:t>
-      </w:r>
-      <w:r>
-        <w:fldChar w:fldCharType="end"/>
-      </w:r>
+      <w:fldSimple w:instr=" SEQ Figure \* ARABIC ">
+        <w:r>
+          <w:rPr>
+            <w:noProof/>
+          </w:rPr>
+          <w:t>6</w:t>
+        </w:r>
+      </w:fldSimple>
       <w:bookmarkEnd w:id="14"/>
       <w:r>
         <w:t>. Les distributions statistiques des 16 variables numériques.</w:t>
@@ -11806,6 +11777,7 @@
       <w:r>
         <w:rPr>
           <w:rFonts w:cs="Arial"/>
+          <w:noProof/>
           <w:szCs w:val="24"/>
         </w:rPr>
         <w:drawing>
@@ -11853,21 +11825,14 @@
       <w:r>
         <w:t xml:space="preserve">Figure </w:t>
       </w:r>
-      <w:r>
-        <w:fldChar w:fldCharType="begin"/>
-      </w:r>
-      <w:r>
-        <w:instrText xml:space="preserve"> SEQ Figure \* ARABIC </w:instrText>
-      </w:r>
-      <w:r>
-        <w:fldChar w:fldCharType="separate"/>
-      </w:r>
-      <w:r>
-        <w:t>7</w:t>
-      </w:r>
-      <w:r>
-        <w:fldChar w:fldCharType="end"/>
-      </w:r>
+      <w:fldSimple w:instr=" SEQ Figure \* ARABIC ">
+        <w:r>
+          <w:rPr>
+            <w:noProof/>
+          </w:rPr>
+          <w:t>7</w:t>
+        </w:r>
+      </w:fldSimple>
       <w:bookmarkEnd w:id="15"/>
       <w:r>
         <w:t xml:space="preserve">. La distribution statistique de </w:t>
@@ -12280,6 +12245,7 @@
       <w:r>
         <w:rPr>
           <w:rFonts w:cs="Arial"/>
+          <w:noProof/>
           <w:szCs w:val="24"/>
         </w:rPr>
         <w:lastRenderedPageBreak/>
@@ -12328,21 +12294,14 @@
       <w:r>
         <w:t xml:space="preserve">Figure </w:t>
       </w:r>
-      <w:r>
-        <w:fldChar w:fldCharType="begin"/>
-      </w:r>
-      <w:r>
-        <w:instrText xml:space="preserve"> SEQ Figure \* ARABIC </w:instrText>
-      </w:r>
-      <w:r>
-        <w:fldChar w:fldCharType="separate"/>
-      </w:r>
-      <w:r>
-        <w:t>8</w:t>
-      </w:r>
-      <w:r>
-        <w:fldChar w:fldCharType="end"/>
-      </w:r>
+      <w:fldSimple w:instr=" SEQ Figure \* ARABIC ">
+        <w:r>
+          <w:rPr>
+            <w:noProof/>
+          </w:rPr>
+          <w:t>8</w:t>
+        </w:r>
+      </w:fldSimple>
       <w:bookmarkEnd w:id="16"/>
       <w:r>
         <w:t xml:space="preserve">. La distribution de </w:t>
@@ -12723,6 +12682,7 @@
             <w:r>
               <w:rPr>
                 <w:rFonts w:cs="Arial"/>
+                <w:noProof/>
                 <w:szCs w:val="24"/>
               </w:rPr>
               <w:drawing>
@@ -12778,6 +12738,7 @@
             <w:r>
               <w:rPr>
                 <w:rFonts w:cs="Arial"/>
+                <w:noProof/>
                 <w:position w:val="7"/>
                 <w:szCs w:val="24"/>
               </w:rPr>
@@ -12829,21 +12790,14 @@
       <w:r>
         <w:t xml:space="preserve">Figure </w:t>
       </w:r>
-      <w:r>
-        <w:fldChar w:fldCharType="begin"/>
-      </w:r>
-      <w:r>
-        <w:instrText xml:space="preserve"> SEQ Figure \* ARABIC </w:instrText>
-      </w:r>
-      <w:r>
-        <w:fldChar w:fldCharType="separate"/>
-      </w:r>
-      <w:r>
-        <w:t>9</w:t>
-      </w:r>
-      <w:r>
-        <w:fldChar w:fldCharType="end"/>
-      </w:r>
+      <w:fldSimple w:instr=" SEQ Figure \* ARABIC ">
+        <w:r>
+          <w:rPr>
+            <w:noProof/>
+          </w:rPr>
+          <w:t>9</w:t>
+        </w:r>
+      </w:fldSimple>
       <w:bookmarkEnd w:id="18"/>
       <w:r>
         <w:t xml:space="preserve">. Distributions de </w:t>
@@ -12992,6 +12946,7 @@
       <w:r>
         <w:rPr>
           <w:rFonts w:cs="Arial"/>
+          <w:noProof/>
           <w:szCs w:val="24"/>
         </w:rPr>
         <w:lastRenderedPageBreak/>
@@ -13045,21 +13000,14 @@
       <w:r>
         <w:t xml:space="preserve">Figure </w:t>
       </w:r>
-      <w:r>
-        <w:fldChar w:fldCharType="begin"/>
-      </w:r>
-      <w:r>
-        <w:instrText xml:space="preserve"> SEQ Figure \* ARABIC </w:instrText>
-      </w:r>
-      <w:r>
-        <w:fldChar w:fldCharType="separate"/>
-      </w:r>
-      <w:r>
-        <w:t>10</w:t>
-      </w:r>
-      <w:r>
-        <w:fldChar w:fldCharType="end"/>
-      </w:r>
+      <w:fldSimple w:instr=" SEQ Figure \* ARABIC ">
+        <w:r>
+          <w:rPr>
+            <w:noProof/>
+          </w:rPr>
+          <w:t>10</w:t>
+        </w:r>
+      </w:fldSimple>
       <w:r>
         <w:t xml:space="preserve">. </w:t>
       </w:r>
@@ -13140,6 +13088,7 @@
       <w:r>
         <w:rPr>
           <w:rFonts w:cs="Arial"/>
+          <w:noProof/>
           <w:szCs w:val="24"/>
         </w:rPr>
         <w:drawing>
@@ -13192,29 +13141,19 @@
       <w:r>
         <w:t xml:space="preserve">Figure </w:t>
       </w:r>
-      <w:r>
-        <w:fldChar w:fldCharType="begin"/>
-      </w:r>
-      <w:r>
-        <w:instrText xml:space="preserve"> SEQ Figure \* ARABIC </w:instrText>
-      </w:r>
-      <w:r>
-        <w:fldChar w:fldCharType="separate"/>
-      </w:r>
-      <w:r>
-        <w:t>11</w:t>
-      </w:r>
-      <w:r>
-        <w:fldChar w:fldCharType="end"/>
-      </w:r>
+      <w:fldSimple w:instr=" SEQ Figure \* ARABIC ">
+        <w:r>
+          <w:rPr>
+            <w:noProof/>
+          </w:rPr>
+          <w:t>11</w:t>
+        </w:r>
+      </w:fldSimple>
       <w:r>
         <w:t xml:space="preserve">. </w:t>
       </w:r>
       <w:r>
-        <w:t xml:space="preserve">Distribution des valeurs moyennes par station </w:t>
-      </w:r>
-      <w:r>
-        <w:t xml:space="preserve">après suppression de </w:t>
+        <w:t xml:space="preserve">Distribution des valeurs moyennes par station après suppression de </w:t>
       </w:r>
       <w:r>
         <w:t xml:space="preserve">toutes les lignes contenant </w:t>
@@ -13241,16 +13180,7 @@
         <w:t xml:space="preserve"> </w:t>
       </w:r>
       <w:r>
-        <w:t>sans</w:t>
-      </w:r>
-      <w:r>
-        <w:t xml:space="preserve"> (gauche) et </w:t>
-      </w:r>
-      <w:r>
-        <w:t>avec</w:t>
-      </w:r>
-      <w:r>
-        <w:t xml:space="preserve"> (droite) standardisation</w:t>
+        <w:t>sans (gauche) et avec (droite) standardisation</w:t>
       </w:r>
       <w:r>
         <w:t>.</w:t>
@@ -13335,7 +13265,13 @@
         <w:fldChar w:fldCharType="separate"/>
       </w:r>
       <w:r>
-        <w:t>Figure 12</w:t>
+        <w:t xml:space="preserve">Figure </w:t>
+      </w:r>
+      <w:r>
+        <w:rPr>
+          <w:noProof/>
+        </w:rPr>
+        <w:t>12</w:t>
       </w:r>
       <w:r>
         <w:rPr>
@@ -13901,6 +13837,7 @@
       <w:r>
         <w:rPr>
           <w:rFonts w:cs="Arial"/>
+          <w:noProof/>
           <w:szCs w:val="24"/>
         </w:rPr>
         <w:lastRenderedPageBreak/>
@@ -13945,49 +13882,42 @@
       <w:pPr>
         <w:pStyle w:val="Lgende"/>
       </w:pPr>
-      <w:bookmarkStart w:id="22" w:name="_Ref152269706"/>
-      <w:bookmarkStart w:id="23" w:name="_Ref152363587"/>
+      <w:bookmarkStart w:id="22" w:name="_Ref152363587"/>
+      <w:bookmarkStart w:id="23" w:name="_Ref152269706"/>
       <w:r>
         <w:t xml:space="preserve">Figure </w:t>
       </w:r>
-      <w:r>
-        <w:fldChar w:fldCharType="begin"/>
-      </w:r>
-      <w:r>
-        <w:instrText xml:space="preserve"> SEQ Figure \* ARABIC </w:instrText>
-      </w:r>
-      <w:r>
-        <w:fldChar w:fldCharType="separate"/>
-      </w:r>
-      <w:r>
-        <w:t>12</w:t>
-      </w:r>
-      <w:r>
-        <w:fldChar w:fldCharType="end"/>
+      <w:fldSimple w:instr=" SEQ Figure \* ARABIC ">
+        <w:r>
+          <w:rPr>
+            <w:noProof/>
+          </w:rPr>
+          <w:t>12</w:t>
+        </w:r>
+      </w:fldSimple>
+      <w:bookmarkEnd w:id="22"/>
+      <w:r>
+        <w:t xml:space="preserve">. Carte de corrélation des variables numériques avec </w:t>
+      </w:r>
+      <w:r>
+        <w:rPr>
+          <w:rStyle w:val="CodeLgende"/>
+        </w:rPr>
+        <w:t>RainToday</w:t>
+      </w:r>
+      <w:r>
+        <w:t xml:space="preserve"> et de </w:t>
+      </w:r>
+      <w:r>
+        <w:rPr>
+          <w:rStyle w:val="CodeLgende"/>
+        </w:rPr>
+        <w:t>RainTomorrow</w:t>
+      </w:r>
+      <w:r>
+        <w:t>.</w:t>
       </w:r>
       <w:bookmarkEnd w:id="23"/>
-      <w:r>
-        <w:t xml:space="preserve">. Carte de corrélation des variables numériques avec </w:t>
-      </w:r>
-      <w:r>
-        <w:rPr>
-          <w:rStyle w:val="CodeLgende"/>
-        </w:rPr>
-        <w:t>RainToday</w:t>
-      </w:r>
-      <w:r>
-        <w:t xml:space="preserve"> et de </w:t>
-      </w:r>
-      <w:r>
-        <w:rPr>
-          <w:rStyle w:val="CodeLgende"/>
-        </w:rPr>
-        <w:t>RainTomorrow</w:t>
-      </w:r>
-      <w:r>
-        <w:t>.</w:t>
-      </w:r>
-      <w:bookmarkEnd w:id="22"/>
     </w:p>
     <w:p/>
     <w:p>
@@ -14453,21 +14383,14 @@
         <w:lastRenderedPageBreak/>
         <w:t xml:space="preserve">Table </w:t>
       </w:r>
-      <w:r>
-        <w:fldChar w:fldCharType="begin"/>
-      </w:r>
-      <w:r>
-        <w:instrText xml:space="preserve"> SEQ Table \* ARABIC </w:instrText>
-      </w:r>
-      <w:r>
-        <w:fldChar w:fldCharType="separate"/>
-      </w:r>
-      <w:r>
-        <w:t>2</w:t>
-      </w:r>
-      <w:r>
-        <w:fldChar w:fldCharType="end"/>
-      </w:r>
+      <w:fldSimple w:instr=" SEQ Table \* ARABIC ">
+        <w:r>
+          <w:rPr>
+            <w:noProof/>
+          </w:rPr>
+          <w:t>2</w:t>
+        </w:r>
+      </w:fldSimple>
       <w:bookmarkEnd w:id="25"/>
       <w:r>
         <w:t xml:space="preserve">. Résultats du test de </w:t>
@@ -15153,6 +15076,7 @@
       <w:r>
         <w:rPr>
           <w:rFonts w:cs="Arial"/>
+          <w:noProof/>
           <w:szCs w:val="24"/>
         </w:rPr>
         <w:drawing>
@@ -15205,32 +15129,19 @@
       <w:r>
         <w:t xml:space="preserve">Figure </w:t>
       </w:r>
-      <w:r>
-        <w:fldChar w:fldCharType="begin"/>
-      </w:r>
-      <w:r>
-        <w:instrText xml:space="preserve"> SEQ Figure \* ARABIC </w:instrText>
-      </w:r>
-      <w:r>
-        <w:fldChar w:fldCharType="separate"/>
-      </w:r>
-      <w:r>
-        <w:t>13</w:t>
-      </w:r>
-      <w:r>
-        <w:fldChar w:fldCharType="end"/>
-      </w:r>
+      <w:fldSimple w:instr=" SEQ Figure \* ARABIC ">
+        <w:r>
+          <w:rPr>
+            <w:noProof/>
+          </w:rPr>
+          <w:t>13</w:t>
+        </w:r>
+      </w:fldSimple>
       <w:r>
         <w:t xml:space="preserve">. </w:t>
       </w:r>
       <w:r>
-        <w:t xml:space="preserve">Taux de NaN par variable pour les stations météorologiques </w:t>
-      </w:r>
-      <w:r>
-        <w:t>Albury</w:t>
-      </w:r>
-      <w:r>
-        <w:t xml:space="preserve"> et Cairns </w:t>
+        <w:t xml:space="preserve">Taux de NaN par variable pour les stations météorologiques Albury et Cairns </w:t>
       </w:r>
       <w:r>
         <w:br/>
@@ -15296,6 +15207,7 @@
       <w:r>
         <w:rPr>
           <w:rFonts w:cs="Arial"/>
+          <w:noProof/>
           <w:szCs w:val="24"/>
         </w:rPr>
         <w:lastRenderedPageBreak/>
@@ -15349,21 +15261,14 @@
       <w:r>
         <w:t xml:space="preserve">Figure </w:t>
       </w:r>
-      <w:r>
-        <w:fldChar w:fldCharType="begin"/>
-      </w:r>
-      <w:r>
-        <w:instrText xml:space="preserve"> SEQ Figure \* ARABIC </w:instrText>
-      </w:r>
-      <w:r>
-        <w:fldChar w:fldCharType="separate"/>
-      </w:r>
-      <w:r>
-        <w:t>14</w:t>
-      </w:r>
-      <w:r>
-        <w:fldChar w:fldCharType="end"/>
-      </w:r>
+      <w:fldSimple w:instr=" SEQ Figure \* ARABIC ">
+        <w:r>
+          <w:rPr>
+            <w:noProof/>
+          </w:rPr>
+          <w:t>14</w:t>
+        </w:r>
+      </w:fldSimple>
       <w:r>
         <w:t xml:space="preserve">. </w:t>
       </w:r>
@@ -15462,6 +15367,7 @@
             <w:r>
               <w:rPr>
                 <w:rFonts w:cs="Arial"/>
+                <w:noProof/>
                 <w:szCs w:val="24"/>
               </w:rPr>
               <w:drawing>
@@ -15523,6 +15429,7 @@
             <w:r>
               <w:rPr>
                 <w:rFonts w:cs="Arial"/>
+                <w:noProof/>
                 <w:szCs w:val="24"/>
               </w:rPr>
               <w:drawing>
@@ -15578,41 +15485,19 @@
       <w:r>
         <w:t xml:space="preserve">Figure </w:t>
       </w:r>
-      <w:r>
-        <w:fldChar w:fldCharType="begin"/>
-      </w:r>
-      <w:r>
-        <w:instrText xml:space="preserve"> SEQ Figure \* ARABIC </w:instrText>
-      </w:r>
-      <w:r>
-        <w:fldChar w:fldCharType="separate"/>
-      </w:r>
-      <w:r>
-        <w:t>15</w:t>
-      </w:r>
-      <w:r>
-        <w:fldChar w:fldCharType="end"/>
-      </w:r>
+      <w:fldSimple w:instr=" SEQ Figure \* ARABIC ">
+        <w:r>
+          <w:rPr>
+            <w:noProof/>
+          </w:rPr>
+          <w:t>15</w:t>
+        </w:r>
+      </w:fldSimple>
       <w:r>
         <w:t xml:space="preserve">. </w:t>
       </w:r>
       <w:r>
-        <w:t>Extraits du tableau des m</w:t>
-      </w:r>
-      <w:r>
-        <w:t>oyenne</w:t>
-      </w:r>
-      <w:r>
-        <w:t>s</w:t>
-      </w:r>
-      <w:r>
-        <w:t xml:space="preserve"> mensuelle</w:t>
-      </w:r>
-      <w:r>
-        <w:t>s</w:t>
-      </w:r>
-      <w:r>
-        <w:t xml:space="preserve"> de </w:t>
+        <w:t xml:space="preserve">Extraits du tableau des moyennes mensuelles de </w:t>
       </w:r>
       <w:r>
         <w:rPr>
@@ -15625,8 +15510,6 @@
       </w:r>
       <w:r>
         <w:br/>
-      </w:r>
-      <w:r>
         <w:t>pour la station météorologique Cairns</w:t>
       </w:r>
       <w:r>
@@ -15740,6 +15623,7 @@
       <w:r>
         <w:rPr>
           <w:rFonts w:cs="Arial"/>
+          <w:noProof/>
           <w:szCs w:val="24"/>
         </w:rPr>
         <w:drawing>
@@ -15792,21 +15676,14 @@
       <w:r>
         <w:t xml:space="preserve">Figure </w:t>
       </w:r>
-      <w:r>
-        <w:fldChar w:fldCharType="begin"/>
-      </w:r>
-      <w:r>
-        <w:instrText xml:space="preserve"> SEQ Figure \* ARABIC </w:instrText>
-      </w:r>
-      <w:r>
-        <w:fldChar w:fldCharType="separate"/>
-      </w:r>
-      <w:r>
-        <w:t>16</w:t>
-      </w:r>
-      <w:r>
-        <w:fldChar w:fldCharType="end"/>
-      </w:r>
+      <w:fldSimple w:instr=" SEQ Figure \* ARABIC ">
+        <w:r>
+          <w:rPr>
+            <w:noProof/>
+          </w:rPr>
+          <w:t>16</w:t>
+        </w:r>
+      </w:fldSimple>
       <w:r>
         <w:t xml:space="preserve">. </w:t>
       </w:r>
@@ -15858,41 +15735,19 @@
       <w:r>
         <w:t xml:space="preserve">Table </w:t>
       </w:r>
-      <w:r>
-        <w:fldChar w:fldCharType="begin"/>
-      </w:r>
-      <w:r>
-        <w:instrText xml:space="preserve"> SEQ Table \* ARABIC </w:instrText>
-      </w:r>
-      <w:r>
-        <w:fldChar w:fldCharType="separate"/>
-      </w:r>
-      <w:r>
-        <w:t>3</w:t>
-      </w:r>
-      <w:r>
-        <w:fldChar w:fldCharType="end"/>
-      </w:r>
+      <w:fldSimple w:instr=" SEQ Table \* ARABIC ">
+        <w:r>
+          <w:rPr>
+            <w:noProof/>
+          </w:rPr>
+          <w:t>3</w:t>
+        </w:r>
+      </w:fldSimple>
       <w:r>
         <w:t xml:space="preserve">. </w:t>
       </w:r>
       <w:r>
-        <w:t xml:space="preserve">Calcul du nombre de jours manquants pour </w:t>
-      </w:r>
-      <w:r>
-        <w:t>d’autres</w:t>
-      </w:r>
-      <w:r>
-        <w:t xml:space="preserve"> station</w:t>
-      </w:r>
-      <w:r>
-        <w:t>s</w:t>
-      </w:r>
-      <w:r>
-        <w:t xml:space="preserve"> météorologique</w:t>
-      </w:r>
-      <w:r>
-        <w:t>s</w:t>
+        <w:t>Calcul du nombre de jours manquants pour d’autres stations météorologiques</w:t>
       </w:r>
       <w:r>
         <w:t>.</w:t>
@@ -15909,6 +15764,7 @@
       <w:r>
         <w:rPr>
           <w:rFonts w:cs="Arial"/>
+          <w:noProof/>
           <w:szCs w:val="24"/>
         </w:rPr>
         <w:drawing>
@@ -16040,6 +15896,7 @@
       <w:r>
         <w:rPr>
           <w:rFonts w:cs="Arial"/>
+          <w:noProof/>
           <w:szCs w:val="24"/>
         </w:rPr>
         <w:lastRenderedPageBreak/>
@@ -16093,21 +15950,14 @@
       <w:r>
         <w:t xml:space="preserve">Figure </w:t>
       </w:r>
-      <w:r>
-        <w:fldChar w:fldCharType="begin"/>
-      </w:r>
-      <w:r>
-        <w:instrText xml:space="preserve"> SEQ Figure \* ARABIC </w:instrText>
-      </w:r>
-      <w:r>
-        <w:fldChar w:fldCharType="separate"/>
-      </w:r>
-      <w:r>
-        <w:t>17</w:t>
-      </w:r>
-      <w:r>
-        <w:fldChar w:fldCharType="end"/>
-      </w:r>
+      <w:fldSimple w:instr=" SEQ Figure \* ARABIC ">
+        <w:r>
+          <w:rPr>
+            <w:noProof/>
+          </w:rPr>
+          <w:t>17</w:t>
+        </w:r>
+      </w:fldSimple>
       <w:r>
         <w:t xml:space="preserve">. </w:t>
       </w:r>
@@ -16185,6 +16035,7 @@
       <w:r>
         <w:rPr>
           <w:rFonts w:cs="Arial"/>
+          <w:noProof/>
           <w:szCs w:val="24"/>
         </w:rPr>
         <w:drawing>
@@ -16237,21 +16088,14 @@
       <w:r>
         <w:t xml:space="preserve">Figure </w:t>
       </w:r>
-      <w:r>
-        <w:fldChar w:fldCharType="begin"/>
-      </w:r>
-      <w:r>
-        <w:instrText xml:space="preserve"> SEQ Figure \* ARABIC </w:instrText>
-      </w:r>
-      <w:r>
-        <w:fldChar w:fldCharType="separate"/>
-      </w:r>
-      <w:r>
-        <w:t>18</w:t>
-      </w:r>
-      <w:r>
-        <w:fldChar w:fldCharType="end"/>
-      </w:r>
+      <w:fldSimple w:instr=" SEQ Figure \* ARABIC ">
+        <w:r>
+          <w:rPr>
+            <w:noProof/>
+          </w:rPr>
+          <w:t>18</w:t>
+        </w:r>
+      </w:fldSimple>
       <w:r>
         <w:t xml:space="preserve">. </w:t>
       </w:r>
@@ -16282,23 +16126,7 @@
           <w:rFonts w:cs="Arial"/>
           <w:szCs w:val="24"/>
         </w:rPr>
-        <w:t xml:space="preserve">C’est très clair : le début et la fin des trous sont situés exactement aux mêmes dates. Les mesures s’arrêtent au premier avril 2011 pour reprendre le premier mai 2011. </w:t>
-      </w:r>
-      <w:proofErr w:type="gramStart"/>
-      <w:r>
-        <w:rPr>
-          <w:rFonts w:cs="Arial"/>
-          <w:szCs w:val="24"/>
-        </w:rPr>
-        <w:t>Au final</w:t>
-      </w:r>
-      <w:proofErr w:type="gramEnd"/>
-      <w:r>
-        <w:rPr>
-          <w:rFonts w:cs="Arial"/>
-          <w:szCs w:val="24"/>
-        </w:rPr>
-        <w:t>, c’est l’intégralité du mois d’avril 2011 qui est absent du tableau.</w:t>
+        <w:t>C’est très clair : le début et la fin des trous sont situés exactement aux mêmes dates. Les mesures s’arrêtent au premier avril 2011 pour reprendre le premier mai 2011. Au final, c’est l’intégralité du mois d’avril 2011 qui est absent du tableau.</w:t>
       </w:r>
     </w:p>
     <w:p>
@@ -16330,6 +16158,7 @@
       <w:r>
         <w:rPr>
           <w:rFonts w:cs="Arial"/>
+          <w:noProof/>
           <w:szCs w:val="24"/>
         </w:rPr>
         <w:lastRenderedPageBreak/>
@@ -16383,21 +16212,14 @@
       <w:r>
         <w:t xml:space="preserve">Figure </w:t>
       </w:r>
-      <w:r>
-        <w:fldChar w:fldCharType="begin"/>
-      </w:r>
-      <w:r>
-        <w:instrText xml:space="preserve"> SEQ Figure \* ARABIC </w:instrText>
-      </w:r>
-      <w:r>
-        <w:fldChar w:fldCharType="separate"/>
-      </w:r>
-      <w:r>
-        <w:t>19</w:t>
-      </w:r>
-      <w:r>
-        <w:fldChar w:fldCharType="end"/>
-      </w:r>
+      <w:fldSimple w:instr=" SEQ Figure \* ARABIC ">
+        <w:r>
+          <w:rPr>
+            <w:noProof/>
+          </w:rPr>
+          <w:t>19</w:t>
+        </w:r>
+      </w:fldSimple>
       <w:r>
         <w:t xml:space="preserve">. </w:t>
       </w:r>
@@ -16779,18 +16601,21 @@
         <w:rPr>
           <w:rFonts w:cs="Arial"/>
           <w:szCs w:val="24"/>
-        </w:rPr>
-      </w:pPr>
-      <w:r>
-        <w:rPr>
-          <w:rFonts w:cs="Arial"/>
-          <w:szCs w:val="24"/>
+          <w:lang w:val="en-US"/>
+        </w:rPr>
+      </w:pPr>
+      <w:r>
+        <w:rPr>
+          <w:rFonts w:cs="Arial"/>
+          <w:szCs w:val="24"/>
+          <w:lang w:val="en-US"/>
         </w:rPr>
         <w:t xml:space="preserve">Un bloc de vitesses de vent : </w:t>
       </w:r>
       <w:r>
         <w:rPr>
           <w:rStyle w:val="CodeCorps"/>
+          <w:lang w:val="en-US"/>
         </w:rPr>
         <w:t>WindGustSpeed</w:t>
       </w:r>
@@ -16798,12 +16623,14 @@
         <w:rPr>
           <w:rFonts w:cs="Arial"/>
           <w:szCs w:val="24"/>
+          <w:lang w:val="en-US"/>
         </w:rPr>
         <w:t xml:space="preserve">, </w:t>
       </w:r>
       <w:r>
         <w:rPr>
           <w:rStyle w:val="CodeCorps"/>
+          <w:lang w:val="en-US"/>
         </w:rPr>
         <w:t>WindSpeed9am</w:t>
       </w:r>
@@ -16811,12 +16638,14 @@
         <w:rPr>
           <w:rFonts w:cs="Arial"/>
           <w:szCs w:val="24"/>
+          <w:lang w:val="en-US"/>
         </w:rPr>
         <w:t xml:space="preserve">, </w:t>
       </w:r>
       <w:r>
         <w:rPr>
           <w:rStyle w:val="CodeCorps"/>
+          <w:lang w:val="en-US"/>
         </w:rPr>
         <w:t>WindSpeed3pm</w:t>
       </w:r>
@@ -17076,23 +16905,7 @@
           <w:rFonts w:cs="Arial"/>
           <w:szCs w:val="24"/>
         </w:rPr>
-        <w:t xml:space="preserve"> pose </w:t>
-      </w:r>
-      <w:proofErr w:type="gramStart"/>
-      <w:r>
-        <w:rPr>
-          <w:rFonts w:cs="Arial"/>
-          <w:szCs w:val="24"/>
-        </w:rPr>
-        <w:t>problème</w:t>
-      </w:r>
-      <w:proofErr w:type="gramEnd"/>
-      <w:r>
-        <w:rPr>
-          <w:rFonts w:cs="Arial"/>
-          <w:szCs w:val="24"/>
-        </w:rPr>
-        <w:t xml:space="preserve"> à cause de sa distribution très hétéroclite, nous verrons plus tard que le problème se règlera de lui-même lorsque nous évoquerons le traitement des variables catégorielles </w:t>
+        <w:t xml:space="preserve"> pose problème à cause de sa distribution très hétéroclite, nous verrons plus tard que le problème se règlera de lui-même lorsque nous évoquerons le traitement des variables catégorielles </w:t>
       </w:r>
       <w:r>
         <w:rPr>
@@ -17431,6 +17244,7 @@
       <w:r>
         <w:rPr>
           <w:rFonts w:cs="Arial"/>
+          <w:noProof/>
           <w:szCs w:val="24"/>
         </w:rPr>
         <w:drawing>
@@ -17483,21 +17297,14 @@
       <w:r>
         <w:t xml:space="preserve">Figure </w:t>
       </w:r>
-      <w:r>
-        <w:fldChar w:fldCharType="begin"/>
-      </w:r>
-      <w:r>
-        <w:instrText xml:space="preserve"> SEQ Figure \* ARABIC </w:instrText>
-      </w:r>
-      <w:r>
-        <w:fldChar w:fldCharType="separate"/>
-      </w:r>
-      <w:r>
-        <w:t>20</w:t>
-      </w:r>
-      <w:r>
-        <w:fldChar w:fldCharType="end"/>
-      </w:r>
+      <w:fldSimple w:instr=" SEQ Figure \* ARABIC ">
+        <w:r>
+          <w:rPr>
+            <w:noProof/>
+          </w:rPr>
+          <w:t>20</w:t>
+        </w:r>
+      </w:fldSimple>
       <w:r>
         <w:t xml:space="preserve">. </w:t>
       </w:r>
@@ -17664,6 +17471,7 @@
       <w:r>
         <w:rPr>
           <w:rFonts w:cs="Arial"/>
+          <w:noProof/>
           <w:szCs w:val="24"/>
         </w:rPr>
         <w:drawing>
@@ -17716,29 +17524,19 @@
       <w:r>
         <w:t xml:space="preserve">Figure </w:t>
       </w:r>
-      <w:r>
-        <w:fldChar w:fldCharType="begin"/>
-      </w:r>
-      <w:r>
-        <w:instrText xml:space="preserve"> SEQ Figure \* ARABIC </w:instrText>
-      </w:r>
-      <w:r>
-        <w:fldChar w:fldCharType="separate"/>
-      </w:r>
-      <w:r>
-        <w:t>21</w:t>
-      </w:r>
-      <w:r>
-        <w:fldChar w:fldCharType="end"/>
-      </w:r>
+      <w:fldSimple w:instr=" SEQ Figure \* ARABIC ">
+        <w:r>
+          <w:rPr>
+            <w:noProof/>
+          </w:rPr>
+          <w:t>21</w:t>
+        </w:r>
+      </w:fldSimple>
       <w:r>
         <w:t xml:space="preserve">. </w:t>
       </w:r>
       <w:r>
-        <w:t>Grandeurs de type température pour la station météorologique Melbourne</w:t>
-      </w:r>
-      <w:r>
-        <w:t xml:space="preserve"> après remplacement des NaN par interpolation</w:t>
+        <w:t>Grandeurs de type température pour la station météorologique Melbourne après remplacement des NaN par interpolation</w:t>
       </w:r>
       <w:r>
         <w:t>.</w:t>
@@ -17839,6 +17637,7 @@
       <w:r>
         <w:rPr>
           <w:rFonts w:cs="Arial"/>
+          <w:noProof/>
           <w:szCs w:val="24"/>
         </w:rPr>
         <w:drawing>
@@ -17891,29 +17690,19 @@
       <w:r>
         <w:t xml:space="preserve">Figure </w:t>
       </w:r>
-      <w:r>
-        <w:fldChar w:fldCharType="begin"/>
-      </w:r>
-      <w:r>
-        <w:instrText xml:space="preserve"> SEQ Figure \* ARABIC </w:instrText>
-      </w:r>
-      <w:r>
-        <w:fldChar w:fldCharType="separate"/>
-      </w:r>
-      <w:r>
-        <w:t>22</w:t>
-      </w:r>
-      <w:r>
-        <w:fldChar w:fldCharType="end"/>
-      </w:r>
+      <w:fldSimple w:instr=" SEQ Figure \* ARABIC ">
+        <w:r>
+          <w:rPr>
+            <w:noProof/>
+          </w:rPr>
+          <w:t>22</w:t>
+        </w:r>
+      </w:fldSimple>
       <w:r>
         <w:t xml:space="preserve">. </w:t>
       </w:r>
       <w:r>
-        <w:t xml:space="preserve">Grandeurs de type température pour la station météorologique Melbourne après remplacement des NaN par </w:t>
-      </w:r>
-      <w:r>
-        <w:t>la moyenne</w:t>
+        <w:t>Grandeurs de type température pour la station météorologique Melbourne après remplacement des NaN par la moyenne</w:t>
       </w:r>
       <w:r>
         <w:t>.</w:t>
@@ -17985,6 +17774,7 @@
       <w:r>
         <w:rPr>
           <w:rFonts w:cs="Arial"/>
+          <w:noProof/>
           <w:szCs w:val="24"/>
         </w:rPr>
         <w:drawing>
@@ -18037,21 +17827,14 @@
       <w:r>
         <w:t xml:space="preserve">Figure </w:t>
       </w:r>
-      <w:r>
-        <w:fldChar w:fldCharType="begin"/>
-      </w:r>
-      <w:r>
-        <w:instrText xml:space="preserve"> SEQ Figure \* ARABIC </w:instrText>
-      </w:r>
-      <w:r>
-        <w:fldChar w:fldCharType="separate"/>
-      </w:r>
-      <w:r>
-        <w:t>23</w:t>
-      </w:r>
-      <w:r>
-        <w:fldChar w:fldCharType="end"/>
-      </w:r>
+      <w:fldSimple w:instr=" SEQ Figure \* ARABIC ">
+        <w:r>
+          <w:rPr>
+            <w:noProof/>
+          </w:rPr>
+          <w:t>23</w:t>
+        </w:r>
+      </w:fldSimple>
       <w:r>
         <w:t xml:space="preserve">. </w:t>
       </w:r>
@@ -18065,13 +17848,7 @@
         <w:t>Evaporation</w:t>
       </w:r>
       <w:r>
-        <w:t xml:space="preserve"> </w:t>
-      </w:r>
-      <w:r>
-        <w:t xml:space="preserve">pour la station météorologique </w:t>
-      </w:r>
-      <w:r>
-        <w:t>Canberra</w:t>
+        <w:t xml:space="preserve"> pour la station météorologique Canberra</w:t>
       </w:r>
       <w:r>
         <w:t>.</w:t>
@@ -18159,6 +17936,7 @@
       <w:r>
         <w:rPr>
           <w:rFonts w:cs="Arial"/>
+          <w:noProof/>
           <w:szCs w:val="24"/>
         </w:rPr>
         <w:drawing>
@@ -18211,21 +17989,14 @@
       <w:r>
         <w:t xml:space="preserve">Figure </w:t>
       </w:r>
-      <w:r>
-        <w:fldChar w:fldCharType="begin"/>
-      </w:r>
-      <w:r>
-        <w:instrText xml:space="preserve"> SEQ Figure \* ARABIC </w:instrText>
-      </w:r>
-      <w:r>
-        <w:fldChar w:fldCharType="separate"/>
-      </w:r>
-      <w:r>
-        <w:t>24</w:t>
-      </w:r>
-      <w:r>
-        <w:fldChar w:fldCharType="end"/>
-      </w:r>
+      <w:fldSimple w:instr=" SEQ Figure \* ARABIC ">
+        <w:r>
+          <w:rPr>
+            <w:noProof/>
+          </w:rPr>
+          <w:t>24</w:t>
+        </w:r>
+      </w:fldSimple>
       <w:r>
         <w:t xml:space="preserve">. </w:t>
       </w:r>
@@ -18239,13 +18010,7 @@
         <w:t>Evaporation</w:t>
       </w:r>
       <w:r>
-        <w:t xml:space="preserve"> pour la station météorologique Canberra</w:t>
-      </w:r>
-      <w:r>
-        <w:t xml:space="preserve"> </w:t>
-      </w:r>
-      <w:r>
-        <w:t>après remplacement des NaN par la moyenne</w:t>
+        <w:t xml:space="preserve"> pour la station météorologique Canberra après remplacement des NaN par la moyenne</w:t>
       </w:r>
       <w:r>
         <w:t>.</w:t>
@@ -18805,6 +18570,7 @@
       <w:r>
         <w:rPr>
           <w:rFonts w:cs="Arial"/>
+          <w:noProof/>
           <w:szCs w:val="24"/>
         </w:rPr>
         <w:drawing>
@@ -18857,21 +18623,14 @@
       <w:r>
         <w:t xml:space="preserve">Figure </w:t>
       </w:r>
-      <w:r>
-        <w:fldChar w:fldCharType="begin"/>
-      </w:r>
-      <w:r>
-        <w:instrText xml:space="preserve"> SEQ Figure \* ARABIC </w:instrText>
-      </w:r>
-      <w:r>
-        <w:fldChar w:fldCharType="separate"/>
-      </w:r>
-      <w:r>
-        <w:t>25</w:t>
-      </w:r>
-      <w:r>
-        <w:fldChar w:fldCharType="end"/>
-      </w:r>
+      <w:fldSimple w:instr=" SEQ Figure \* ARABIC ">
+        <w:r>
+          <w:rPr>
+            <w:noProof/>
+          </w:rPr>
+          <w:t>25</w:t>
+        </w:r>
+      </w:fldSimple>
       <w:r>
         <w:t xml:space="preserve">. </w:t>
       </w:r>
@@ -20206,6 +19965,7 @@
         <w:rPr>
           <w:rFonts w:cs="Arial"/>
           <w:szCs w:val="24"/>
+          <w:lang w:val="en-US"/>
         </w:rPr>
       </w:pPr>
       <w:r>
@@ -20226,7 +19986,15 @@
           <w:rFonts w:cs="Arial"/>
           <w:szCs w:val="24"/>
         </w:rPr>
-        <w:t xml:space="preserve"> créera 49 colonnes supplémentaires. On rencontre le même problème que pour la colonne des vents. Gestion par </w:t>
+        <w:t xml:space="preserve"> créera 49 colonnes supplémentaires. On rencontre le même problème que pour la colonne des vents. </w:t>
+      </w:r>
+      <w:r>
+        <w:rPr>
+          <w:rFonts w:cs="Arial"/>
+          <w:szCs w:val="24"/>
+          <w:lang w:val="en-US"/>
+        </w:rPr>
+        <w:t xml:space="preserve">Gestion par </w:t>
       </w:r>
       <w:r>
         <w:rPr>
@@ -20234,6 +20002,7 @@
           <w:i/>
           <w:iCs/>
           <w:szCs w:val="24"/>
+          <w:lang w:val="en-US"/>
         </w:rPr>
         <w:t>o</w:t>
       </w:r>
@@ -20243,6 +20012,7 @@
           <w:i/>
           <w:iCs/>
           <w:szCs w:val="24"/>
+          <w:lang w:val="en-US"/>
         </w:rPr>
         <w:t>ne</w:t>
       </w:r>
@@ -20252,6 +20022,7 @@
           <w:i/>
           <w:iCs/>
           <w:szCs w:val="24"/>
+          <w:lang w:val="en-US"/>
         </w:rPr>
         <w:t>-h</w:t>
       </w:r>
@@ -20261,6 +20032,7 @@
           <w:i/>
           <w:iCs/>
           <w:szCs w:val="24"/>
+          <w:lang w:val="en-US"/>
         </w:rPr>
         <w:t xml:space="preserve">ot </w:t>
       </w:r>
@@ -20270,6 +20042,7 @@
           <w:i/>
           <w:iCs/>
           <w:szCs w:val="24"/>
+          <w:lang w:val="en-US"/>
         </w:rPr>
         <w:t>e</w:t>
       </w:r>
@@ -20279,6 +20052,7 @@
           <w:i/>
           <w:iCs/>
           <w:szCs w:val="24"/>
+          <w:lang w:val="en-US"/>
         </w:rPr>
         <w:t>ncoding</w:t>
       </w:r>
@@ -20286,6 +20060,7 @@
         <w:rPr>
           <w:rFonts w:cs="Arial"/>
           <w:szCs w:val="24"/>
+          <w:lang w:val="en-US"/>
         </w:rPr>
         <w:t xml:space="preserve">, </w:t>
       </w:r>
@@ -20295,6 +20070,7 @@
           <w:i/>
           <w:iCs/>
           <w:szCs w:val="24"/>
+          <w:lang w:val="en-US"/>
         </w:rPr>
         <w:t>b</w:t>
       </w:r>
@@ -20304,6 +20080,7 @@
           <w:i/>
           <w:iCs/>
           <w:szCs w:val="24"/>
+          <w:lang w:val="en-US"/>
         </w:rPr>
         <w:t xml:space="preserve">inary </w:t>
       </w:r>
@@ -20313,6 +20090,7 @@
           <w:i/>
           <w:iCs/>
           <w:szCs w:val="24"/>
+          <w:lang w:val="en-US"/>
         </w:rPr>
         <w:t>e</w:t>
       </w:r>
@@ -20322,6 +20100,7 @@
           <w:i/>
           <w:iCs/>
           <w:szCs w:val="24"/>
+          <w:lang w:val="en-US"/>
         </w:rPr>
         <w:t>ncoding</w:t>
       </w:r>
@@ -20329,6 +20108,7 @@
         <w:rPr>
           <w:rFonts w:cs="Arial"/>
           <w:szCs w:val="24"/>
+          <w:lang w:val="en-US"/>
         </w:rPr>
         <w:t xml:space="preserve"> ou </w:t>
       </w:r>
@@ -20338,6 +20118,7 @@
           <w:i/>
           <w:iCs/>
           <w:szCs w:val="24"/>
+          <w:lang w:val="en-US"/>
         </w:rPr>
         <w:t>f</w:t>
       </w:r>
@@ -20347,6 +20128,7 @@
           <w:i/>
           <w:iCs/>
           <w:szCs w:val="24"/>
+          <w:lang w:val="en-US"/>
         </w:rPr>
         <w:t xml:space="preserve">eature </w:t>
       </w:r>
@@ -20356,6 +20138,7 @@
           <w:i/>
           <w:iCs/>
           <w:szCs w:val="24"/>
+          <w:lang w:val="en-US"/>
         </w:rPr>
         <w:t>h</w:t>
       </w:r>
@@ -20365,6 +20148,7 @@
           <w:i/>
           <w:iCs/>
           <w:szCs w:val="24"/>
+          <w:lang w:val="en-US"/>
         </w:rPr>
         <w:t xml:space="preserve">ashing </w:t>
       </w:r>
@@ -20374,6 +20158,7 @@
           <w:i/>
           <w:iCs/>
           <w:szCs w:val="24"/>
+          <w:lang w:val="en-US"/>
         </w:rPr>
         <w:t>e</w:t>
       </w:r>
@@ -20383,6 +20168,7 @@
           <w:i/>
           <w:iCs/>
           <w:szCs w:val="24"/>
+          <w:lang w:val="en-US"/>
         </w:rPr>
         <w:t>ncoding</w:t>
       </w:r>
@@ -20390,6 +20176,7 @@
         <w:rPr>
           <w:rFonts w:cs="Arial"/>
           <w:szCs w:val="24"/>
+          <w:lang w:val="en-US"/>
         </w:rPr>
         <w:t xml:space="preserve"> ?</w:t>
       </w:r>
@@ -20578,6 +20365,7 @@
       <w:r>
         <w:rPr>
           <w:rFonts w:cs="Arial"/>
+          <w:noProof/>
           <w:szCs w:val="24"/>
         </w:rPr>
         <w:drawing>
@@ -20630,21 +20418,14 @@
       <w:r>
         <w:t xml:space="preserve">Figure </w:t>
       </w:r>
-      <w:r>
-        <w:fldChar w:fldCharType="begin"/>
-      </w:r>
-      <w:r>
-        <w:instrText xml:space="preserve"> SEQ Figure \* ARABIC </w:instrText>
-      </w:r>
-      <w:r>
-        <w:fldChar w:fldCharType="separate"/>
-      </w:r>
-      <w:r>
-        <w:t>26</w:t>
-      </w:r>
-      <w:r>
-        <w:fldChar w:fldCharType="end"/>
-      </w:r>
+      <w:fldSimple w:instr=" SEQ Figure \* ARABIC ">
+        <w:r>
+          <w:rPr>
+            <w:noProof/>
+          </w:rPr>
+          <w:t>26</w:t>
+        </w:r>
+      </w:fldSimple>
       <w:r>
         <w:t xml:space="preserve">. </w:t>
       </w:r>
@@ -21194,22 +20975,7 @@
           <w:szCs w:val="24"/>
         </w:rPr>
         <w:br/>
-      </w:r>
-      <w:proofErr w:type="gramStart"/>
-      <w:r>
-        <w:rPr>
-          <w:rFonts w:cs="Arial"/>
-          <w:szCs w:val="24"/>
-        </w:rPr>
-        <w:t>Au final</w:t>
-      </w:r>
-      <w:proofErr w:type="gramEnd"/>
-      <w:r>
-        <w:rPr>
-          <w:rFonts w:cs="Arial"/>
-          <w:szCs w:val="24"/>
-        </w:rPr>
-        <w:t xml:space="preserve">, le bilan est mitigé, certains modèles fonctionnant mieux sans </w:t>
+        <w:t xml:space="preserve">Au final, le bilan est mitigé, certains modèles fonctionnant mieux sans </w:t>
       </w:r>
       <w:r>
         <w:rPr>
@@ -21298,14 +21064,7 @@
           <w:rFonts w:cs="Arial"/>
           <w:szCs w:val="24"/>
         </w:rPr>
-        <w:t>LogReg</w:t>
-      </w:r>
-      <w:r>
-        <w:rPr>
-          <w:rFonts w:cs="Arial"/>
-          <w:szCs w:val="24"/>
-        </w:rPr>
-        <w:t xml:space="preserve"> (</w:t>
+        <w:t>LogReg (</w:t>
       </w:r>
       <w:r>
         <w:rPr>
@@ -21314,34 +21073,7 @@
           <w:iCs/>
           <w:szCs w:val="24"/>
         </w:rPr>
-        <w:t>l</w:t>
-      </w:r>
-      <w:r>
-        <w:rPr>
-          <w:rFonts w:cs="Arial"/>
-          <w:i/>
-          <w:iCs/>
-          <w:szCs w:val="24"/>
-        </w:rPr>
-        <w:t xml:space="preserve">ogistic </w:t>
-      </w:r>
-      <w:r>
-        <w:rPr>
-          <w:rFonts w:cs="Arial"/>
-          <w:i/>
-          <w:iCs/>
-          <w:szCs w:val="24"/>
-        </w:rPr>
-        <w:t>r</w:t>
-      </w:r>
-      <w:r>
-        <w:rPr>
-          <w:rFonts w:cs="Arial"/>
-          <w:i/>
-          <w:iCs/>
-          <w:szCs w:val="24"/>
-        </w:rPr>
-        <w:t>egression</w:t>
+        <w:t>logistic regression</w:t>
       </w:r>
       <w:r>
         <w:rPr>
@@ -21377,34 +21109,7 @@
           <w:iCs/>
           <w:szCs w:val="24"/>
         </w:rPr>
-        <w:t>d</w:t>
-      </w:r>
-      <w:r>
-        <w:rPr>
-          <w:rFonts w:cs="Arial"/>
-          <w:i/>
-          <w:iCs/>
-          <w:szCs w:val="24"/>
-        </w:rPr>
-        <w:t xml:space="preserve">ecision </w:t>
-      </w:r>
-      <w:r>
-        <w:rPr>
-          <w:rFonts w:cs="Arial"/>
-          <w:i/>
-          <w:iCs/>
-          <w:szCs w:val="24"/>
-        </w:rPr>
-        <w:t>t</w:t>
-      </w:r>
-      <w:r>
-        <w:rPr>
-          <w:rFonts w:cs="Arial"/>
-          <w:i/>
-          <w:iCs/>
-          <w:szCs w:val="24"/>
-        </w:rPr>
-        <w:t>ree</w:t>
+        <w:t>decision tree</w:t>
       </w:r>
       <w:r>
         <w:rPr>
@@ -21431,14 +21136,7 @@
           <w:rFonts w:cs="Arial"/>
           <w:szCs w:val="24"/>
         </w:rPr>
-        <w:t>RF</w:t>
-      </w:r>
-      <w:r>
-        <w:rPr>
-          <w:rFonts w:cs="Arial"/>
-          <w:szCs w:val="24"/>
-        </w:rPr>
-        <w:t xml:space="preserve"> (</w:t>
+        <w:t>RF (</w:t>
       </w:r>
       <w:r>
         <w:rPr>
@@ -21447,34 +21145,7 @@
           <w:iCs/>
           <w:szCs w:val="24"/>
         </w:rPr>
-        <w:t>r</w:t>
-      </w:r>
-      <w:r>
-        <w:rPr>
-          <w:rFonts w:cs="Arial"/>
-          <w:i/>
-          <w:iCs/>
-          <w:szCs w:val="24"/>
-        </w:rPr>
-        <w:t xml:space="preserve">andom </w:t>
-      </w:r>
-      <w:r>
-        <w:rPr>
-          <w:rFonts w:cs="Arial"/>
-          <w:i/>
-          <w:iCs/>
-          <w:szCs w:val="24"/>
-        </w:rPr>
-        <w:t>f</w:t>
-      </w:r>
-      <w:r>
-        <w:rPr>
-          <w:rFonts w:cs="Arial"/>
-          <w:i/>
-          <w:iCs/>
-          <w:szCs w:val="24"/>
-        </w:rPr>
-        <w:t>orest</w:t>
+        <w:t>random forest</w:t>
       </w:r>
       <w:r>
         <w:rPr>
@@ -21510,52 +21181,7 @@
           <w:iCs/>
           <w:szCs w:val="24"/>
         </w:rPr>
-        <w:t>k</w:t>
-      </w:r>
-      <w:r>
-        <w:rPr>
-          <w:rFonts w:cs="Arial"/>
-          <w:i/>
-          <w:iCs/>
-          <w:szCs w:val="24"/>
-        </w:rPr>
-        <w:t>-</w:t>
-      </w:r>
-      <w:r>
-        <w:rPr>
-          <w:rFonts w:cs="Arial"/>
-          <w:i/>
-          <w:iCs/>
-          <w:szCs w:val="24"/>
-        </w:rPr>
-        <w:t>n</w:t>
-      </w:r>
-      <w:r>
-        <w:rPr>
-          <w:rFonts w:cs="Arial"/>
-          <w:i/>
-          <w:iCs/>
-          <w:szCs w:val="24"/>
-        </w:rPr>
-        <w:t xml:space="preserve">earest </w:t>
-      </w:r>
-      <w:r>
-        <w:rPr>
-          <w:rFonts w:cs="Arial"/>
-          <w:i/>
-          <w:iCs/>
-          <w:szCs w:val="24"/>
-        </w:rPr>
-        <w:t>n</w:t>
-      </w:r>
-      <w:r>
-        <w:rPr>
-          <w:rFonts w:cs="Arial"/>
-          <w:i/>
-          <w:iCs/>
-          <w:szCs w:val="24"/>
-        </w:rPr>
-        <w:t>eighbors</w:t>
+        <w:t>k-nearest neighbors</w:t>
       </w:r>
       <w:r>
         <w:rPr>
@@ -21591,52 +21217,7 @@
           <w:iCs/>
           <w:szCs w:val="24"/>
         </w:rPr>
-        <w:t>s</w:t>
-      </w:r>
-      <w:r>
-        <w:rPr>
-          <w:rFonts w:cs="Arial"/>
-          <w:i/>
-          <w:iCs/>
-          <w:szCs w:val="24"/>
-        </w:rPr>
-        <w:t xml:space="preserve">upport </w:t>
-      </w:r>
-      <w:r>
-        <w:rPr>
-          <w:rFonts w:cs="Arial"/>
-          <w:i/>
-          <w:iCs/>
-          <w:szCs w:val="24"/>
-        </w:rPr>
-        <w:t>v</w:t>
-      </w:r>
-      <w:r>
-        <w:rPr>
-          <w:rFonts w:cs="Arial"/>
-          <w:i/>
-          <w:iCs/>
-          <w:szCs w:val="24"/>
-        </w:rPr>
-        <w:t xml:space="preserve">ector </w:t>
-      </w:r>
-      <w:r>
-        <w:rPr>
-          <w:rFonts w:cs="Arial"/>
-          <w:i/>
-          <w:iCs/>
-          <w:szCs w:val="24"/>
-        </w:rPr>
-        <w:t>m</w:t>
-      </w:r>
-      <w:r>
-        <w:rPr>
-          <w:rFonts w:cs="Arial"/>
-          <w:i/>
-          <w:iCs/>
-          <w:szCs w:val="24"/>
-        </w:rPr>
-        <w:t>achines</w:t>
+        <w:t>support vector machines</w:t>
       </w:r>
       <w:r>
         <w:rPr>
@@ -21716,23 +21297,7 @@
           <w:szCs w:val="24"/>
         </w:rPr>
         <w:lastRenderedPageBreak/>
-        <w:t xml:space="preserve">modèle de régression logistique, qui sera entraîné deux fois : une première fois sur les </w:t>
-      </w:r>
-      <w:proofErr w:type="gramStart"/>
-      <w:r>
-        <w:rPr>
-          <w:rFonts w:cs="Arial"/>
-          <w:szCs w:val="24"/>
-        </w:rPr>
-        <w:t>données</w:t>
-      </w:r>
-      <w:proofErr w:type="gramEnd"/>
-      <w:r>
-        <w:rPr>
-          <w:rFonts w:cs="Arial"/>
-          <w:szCs w:val="24"/>
-        </w:rPr>
-        <w:t xml:space="preserve"> sur échantillonnées par </w:t>
+        <w:t xml:space="preserve">modèle de régression logistique, qui sera entraîné deux fois : une première fois sur les données sur échantillonnées par </w:t>
       </w:r>
       <w:r>
         <w:rPr>
@@ -21821,21 +21386,14 @@
       <w:r>
         <w:t xml:space="preserve">Table </w:t>
       </w:r>
-      <w:r>
-        <w:fldChar w:fldCharType="begin"/>
-      </w:r>
-      <w:r>
-        <w:instrText xml:space="preserve"> SEQ Table \* ARABIC </w:instrText>
-      </w:r>
-      <w:r>
-        <w:fldChar w:fldCharType="separate"/>
-      </w:r>
-      <w:r>
-        <w:t>4</w:t>
-      </w:r>
-      <w:r>
-        <w:fldChar w:fldCharType="end"/>
-      </w:r>
+      <w:fldSimple w:instr=" SEQ Table \* ARABIC ">
+        <w:r>
+          <w:rPr>
+            <w:noProof/>
+          </w:rPr>
+          <w:t>4</w:t>
+        </w:r>
+      </w:fldSimple>
       <w:r>
         <w:t xml:space="preserve">. </w:t>
       </w:r>
@@ -21854,6 +21412,7 @@
       <w:r>
         <w:rPr>
           <w:rFonts w:cs="Arial"/>
+          <w:noProof/>
           <w:szCs w:val="24"/>
         </w:rPr>
         <w:drawing>
@@ -21970,6 +21529,7 @@
       <w:r>
         <w:rPr>
           <w:rFonts w:cs="Arial"/>
+          <w:noProof/>
           <w:szCs w:val="24"/>
         </w:rPr>
         <w:lastRenderedPageBreak/>
@@ -22023,21 +21583,14 @@
       <w:r>
         <w:t xml:space="preserve">Figure </w:t>
       </w:r>
-      <w:r>
-        <w:fldChar w:fldCharType="begin"/>
-      </w:r>
-      <w:r>
-        <w:instrText xml:space="preserve"> SEQ Figure \* ARABIC </w:instrText>
-      </w:r>
-      <w:r>
-        <w:fldChar w:fldCharType="separate"/>
-      </w:r>
-      <w:r>
-        <w:t>27</w:t>
-      </w:r>
-      <w:r>
-        <w:fldChar w:fldCharType="end"/>
-      </w:r>
+      <w:fldSimple w:instr=" SEQ Figure \* ARABIC ">
+        <w:r>
+          <w:rPr>
+            <w:noProof/>
+          </w:rPr>
+          <w:t>27</w:t>
+        </w:r>
+      </w:fldSimple>
       <w:r>
         <w:t xml:space="preserve">. </w:t>
       </w:r>
@@ -22120,6 +21673,7 @@
       <w:r>
         <w:rPr>
           <w:rFonts w:cs="Arial"/>
+          <w:noProof/>
           <w:szCs w:val="24"/>
         </w:rPr>
         <w:drawing>
@@ -22172,21 +21726,14 @@
       <w:r>
         <w:t xml:space="preserve">Figure </w:t>
       </w:r>
-      <w:r>
-        <w:fldChar w:fldCharType="begin"/>
-      </w:r>
-      <w:r>
-        <w:instrText xml:space="preserve"> SEQ Figure \* ARABIC </w:instrText>
-      </w:r>
-      <w:r>
-        <w:fldChar w:fldCharType="separate"/>
-      </w:r>
-      <w:r>
-        <w:t>28</w:t>
-      </w:r>
-      <w:r>
-        <w:fldChar w:fldCharType="end"/>
-      </w:r>
+      <w:fldSimple w:instr=" SEQ Figure \* ARABIC ">
+        <w:r>
+          <w:rPr>
+            <w:noProof/>
+          </w:rPr>
+          <w:t>28</w:t>
+        </w:r>
+      </w:fldSimple>
       <w:r>
         <w:t xml:space="preserve">. </w:t>
       </w:r>
@@ -22217,19 +21764,11 @@
         <w:t>es quatre modèles de classification</w:t>
       </w:r>
       <w:r>
-        <w:t xml:space="preserve">, </w:t>
-      </w:r>
-      <w:r>
-        <w:t xml:space="preserve">réparties selon </w:t>
+        <w:t xml:space="preserve">, réparties selon </w:t>
       </w:r>
       <w:r>
         <w:br/>
-      </w:r>
-      <w:r>
-        <w:t xml:space="preserve">les </w:t>
-      </w:r>
-      <w:r>
-        <w:t>jeux d’entraînement et de test, et selon les deux classes de la variable cible</w:t>
+        <w:t>les jeux d’entraînement et de test, et selon les deux classes de la variable cible</w:t>
       </w:r>
       <w:r>
         <w:t>.</w:t>
@@ -22291,30 +21830,72 @@
           <w:szCs w:val="24"/>
         </w:rPr>
         <w:br/>
-        <w:t>Nous pensons à ce stade que réduire le sur-apprentissage permettrait sans doute d’améliorer les prédictions du modèle sur la classe positive. Notre prochaine étape consiste à analyser Pour grandeurs le modèle considère comme pertinentes, afin d’effectuer une sélection sur les variables explicatives. Notre hypothèse est qu’enlever les variables les moins pertinentes permettrait aux modèles de gagner en précision dans une certaine mesure jusqu’à un optimum au-delà duquel continuer à enlever des variables conduirait à une baisse significative de la précision. C’est ce que nous analyseront dans la partie suivante.</w:t>
-      </w:r>
-    </w:p>
-    <w:p>
-      <w:pPr>
-        <w:rPr>
-          <w:rFonts w:cs="Arial"/>
-          <w:szCs w:val="24"/>
-        </w:rPr>
-      </w:pPr>
-    </w:p>
-    <w:p>
-      <w:pPr>
-        <w:rPr>
-          <w:rFonts w:cs="Arial"/>
-          <w:szCs w:val="24"/>
-        </w:rPr>
-      </w:pPr>
-      <w:r>
-        <w:rPr>
-          <w:rFonts w:cs="Arial"/>
-          <w:szCs w:val="24"/>
-        </w:rPr>
-        <w:t>Nous nous focalisant maintenant sur le modèle de régression logistique et sur le modèle des forêts aléatoires. Pour chacun des deux modèles, nous affichons la liste des variables explicatives, de la plus importante à la moins importante.</w:t>
+        <w:t xml:space="preserve">Nous pensons à ce stade que réduire le sur-apprentissage permettrait sans doute d’améliorer les prédictions du modèle sur la classe positive. Notre prochaine étape consiste à analyser </w:t>
+      </w:r>
+      <w:r>
+        <w:rPr>
+          <w:rFonts w:cs="Arial"/>
+          <w:szCs w:val="24"/>
+        </w:rPr>
+        <w:t>les grandeurs que le modèle considère comme pertinentes</w:t>
+      </w:r>
+      <w:r>
+        <w:rPr>
+          <w:rFonts w:cs="Arial"/>
+          <w:szCs w:val="24"/>
+        </w:rPr>
+        <w:t>, afin d’effectuer une sélection sur les variables explicatives. Notre hypothèse est qu’enlever les variables les moins pertinentes permettrait aux modèles de gagner en précision dans une certaine mesure jusqu’à un optimum au-delà duquel continuer à enlever des variables conduirait à une baisse significative de la précision. C’est ce que nous analyseron</w:t>
+      </w:r>
+      <w:r>
+        <w:rPr>
+          <w:rFonts w:cs="Arial"/>
+          <w:szCs w:val="24"/>
+        </w:rPr>
+        <w:t>s</w:t>
+      </w:r>
+      <w:r>
+        <w:rPr>
+          <w:rFonts w:cs="Arial"/>
+          <w:szCs w:val="24"/>
+        </w:rPr>
+        <w:t xml:space="preserve"> dans la partie suivante.</w:t>
+      </w:r>
+    </w:p>
+    <w:p>
+      <w:pPr>
+        <w:rPr>
+          <w:rFonts w:cs="Arial"/>
+          <w:szCs w:val="24"/>
+        </w:rPr>
+      </w:pPr>
+    </w:p>
+    <w:p>
+      <w:pPr>
+        <w:rPr>
+          <w:rFonts w:cs="Arial"/>
+          <w:szCs w:val="24"/>
+        </w:rPr>
+      </w:pPr>
+      <w:r>
+        <w:rPr>
+          <w:rFonts w:cs="Arial"/>
+          <w:szCs w:val="24"/>
+        </w:rPr>
+        <w:t>Nous nous focalis</w:t>
+      </w:r>
+      <w:r>
+        <w:rPr>
+          <w:rFonts w:cs="Arial"/>
+          <w:szCs w:val="24"/>
+        </w:rPr>
+        <w:t>ons</w:t>
+      </w:r>
+      <w:r>
+        <w:rPr>
+          <w:rFonts w:cs="Arial"/>
+          <w:szCs w:val="24"/>
+        </w:rPr>
+        <w:t xml:space="preserve"> maintenant sur le modèle de régression logistique et sur le modèle des forêts aléatoires. Pour chacun des deux modèles, nous affichons la liste des variables explicatives, de la plus importante à la moins importante.</w:t>
       </w:r>
     </w:p>
     <w:p>
@@ -22337,6 +21918,7 @@
       <w:r>
         <w:rPr>
           <w:rFonts w:cs="Arial"/>
+          <w:noProof/>
           <w:szCs w:val="24"/>
         </w:rPr>
         <w:drawing>
@@ -22389,21 +21971,14 @@
       <w:r>
         <w:t xml:space="preserve">Figure </w:t>
       </w:r>
-      <w:r>
-        <w:fldChar w:fldCharType="begin"/>
-      </w:r>
-      <w:r>
-        <w:instrText xml:space="preserve"> SEQ Figure \* ARABIC </w:instrText>
-      </w:r>
-      <w:r>
-        <w:fldChar w:fldCharType="separate"/>
-      </w:r>
-      <w:r>
-        <w:t>29</w:t>
-      </w:r>
-      <w:r>
-        <w:fldChar w:fldCharType="end"/>
-      </w:r>
+      <w:fldSimple w:instr=" SEQ Figure \* ARABIC ">
+        <w:r>
+          <w:rPr>
+            <w:noProof/>
+          </w:rPr>
+          <w:t>29</w:t>
+        </w:r>
+      </w:fldSimple>
       <w:r>
         <w:t xml:space="preserve">. </w:t>
       </w:r>
@@ -22434,6 +22009,7 @@
       <w:r>
         <w:rPr>
           <w:rFonts w:cs="Arial"/>
+          <w:noProof/>
           <w:szCs w:val="24"/>
         </w:rPr>
         <w:lastRenderedPageBreak/>
@@ -22487,21 +22063,14 @@
       <w:r>
         <w:t xml:space="preserve">Figure </w:t>
       </w:r>
-      <w:r>
-        <w:fldChar w:fldCharType="begin"/>
-      </w:r>
-      <w:r>
-        <w:instrText xml:space="preserve"> SEQ Figure \* ARABIC </w:instrText>
-      </w:r>
-      <w:r>
-        <w:fldChar w:fldCharType="separate"/>
-      </w:r>
-      <w:r>
-        <w:t>30</w:t>
-      </w:r>
-      <w:r>
-        <w:fldChar w:fldCharType="end"/>
-      </w:r>
+      <w:fldSimple w:instr=" SEQ Figure \* ARABIC ">
+        <w:r>
+          <w:rPr>
+            <w:noProof/>
+          </w:rPr>
+          <w:t>30</w:t>
+        </w:r>
+      </w:fldSimple>
       <w:r>
         <w:t xml:space="preserve">. </w:t>
       </w:r>
@@ -22513,10 +22082,7 @@
         <w:t>Features importance</w:t>
       </w:r>
       <w:r>
-        <w:t xml:space="preserve"> pour le modèle </w:t>
-      </w:r>
-      <w:r>
-        <w:t>RF</w:t>
+        <w:t xml:space="preserve"> pour le modèle RF</w:t>
       </w:r>
       <w:r>
         <w:t>.</w:t>
@@ -22564,6 +22130,7 @@
       <w:r>
         <w:rPr>
           <w:rFonts w:cs="Arial"/>
+          <w:noProof/>
           <w:szCs w:val="24"/>
         </w:rPr>
         <mc:AlternateContent>
@@ -22656,7 +22223,7 @@
           </mc:Choice>
           <mc:Fallback>
             <w:pict>
-              <v:group w14:anchorId="4BA0DE85" id="Groupe 14" o:spid="_x0000_s1026" style="width:453.55pt;height:168.45pt;mso-position-horizontal-relative:char;mso-position-vertical-relative:line" coordsize="73044,27127" o:gfxdata="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">
+              <v:group w14:anchorId="4BA0DE85" id="Groupe 14" o:spid="_x0000_s1026" style="width:453.55pt;height:168.45pt;mso-position-horizontal-relative:char;mso-position-vertical-relative:line" coordsize="73044,27127" o:gfxdata="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">
                 <o:lock v:ext="edit" aspectratio="t"/>
                 <v:shapetype id="_x0000_t75" coordsize="21600,21600" o:spt="75" o:preferrelative="t" path="m@4@5l@4@11@9@11@9@5xe" filled="f" stroked="f">
                   <v:stroke joinstyle="miter"/>
@@ -22677,10 +22244,10 @@
                   <v:path o:extrusionok="f" gradientshapeok="t" o:connecttype="rect"/>
                   <o:lock v:ext="edit" aspectratio="t"/>
                 </v:shapetype>
-                <v:shape id="Image 6" o:spid="_x0000_s1027" type="#_x0000_t75" style="position:absolute;width:36747;height:27127;visibility:visible;mso-wrap-style:square" o:gfxdata="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">
+                <v:shape id="Image 6" o:spid="_x0000_s1027" type="#_x0000_t75" style="position:absolute;width:36747;height:27127;visibility:visible;mso-wrap-style:square" o:gfxdata="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">
                   <v:imagedata r:id="rId45" o:title=""/>
                 </v:shape>
-                <v:shape id="Image 7" o:spid="_x0000_s1028" type="#_x0000_t75" style="position:absolute;left:36144;width:36900;height:27127;visibility:visible;mso-wrap-style:square" o:gfxdata="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">
+                <v:shape id="Image 7" o:spid="_x0000_s1028" type="#_x0000_t75" style="position:absolute;left:36144;width:36900;height:27127;visibility:visible;mso-wrap-style:square" o:gfxdata="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">
                   <v:imagedata r:id="rId46" o:title=""/>
                 </v:shape>
                 <w10:anchorlock/>
@@ -22697,21 +22264,14 @@
       <w:r>
         <w:t xml:space="preserve">Figure </w:t>
       </w:r>
-      <w:r>
-        <w:fldChar w:fldCharType="begin"/>
-      </w:r>
-      <w:r>
-        <w:instrText xml:space="preserve"> SEQ Figure \* ARABIC </w:instrText>
-      </w:r>
-      <w:r>
-        <w:fldChar w:fldCharType="separate"/>
-      </w:r>
-      <w:r>
-        <w:t>31</w:t>
-      </w:r>
-      <w:r>
-        <w:fldChar w:fldCharType="end"/>
-      </w:r>
+      <w:fldSimple w:instr=" SEQ Figure \* ARABIC ">
+        <w:r>
+          <w:rPr>
+            <w:noProof/>
+          </w:rPr>
+          <w:t>31</w:t>
+        </w:r>
+      </w:fldSimple>
       <w:r>
         <w:t xml:space="preserve">. </w:t>
       </w:r>
@@ -23552,6 +23112,7 @@
       <w:r>
         <w:rPr>
           <w:rFonts w:cs="Arial"/>
+          <w:noProof/>
           <w:szCs w:val="24"/>
         </w:rPr>
         <w:lastRenderedPageBreak/>
@@ -23600,21 +23161,14 @@
       <w:r>
         <w:t xml:space="preserve">Figure </w:t>
       </w:r>
-      <w:r>
-        <w:fldChar w:fldCharType="begin"/>
-      </w:r>
-      <w:r>
-        <w:instrText xml:space="preserve"> SEQ Figure \* ARABIC </w:instrText>
-      </w:r>
-      <w:r>
-        <w:fldChar w:fldCharType="separate"/>
-      </w:r>
-      <w:r>
-        <w:t>32</w:t>
-      </w:r>
-      <w:r>
-        <w:fldChar w:fldCharType="end"/>
-      </w:r>
+      <w:fldSimple w:instr=" SEQ Figure \* ARABIC ">
+        <w:r>
+          <w:rPr>
+            <w:noProof/>
+          </w:rPr>
+          <w:t>32</w:t>
+        </w:r>
+      </w:fldSimple>
       <w:bookmarkEnd w:id="42"/>
       <w:r>
         <w:t>. Comparaison entre la distance euclidienne, utilisée dans l’implémentation classique de la KNN, et la DTW, utilisée dans l’adaptation de la KNN aux séries temporelles.</w:t>
@@ -25989,6 +25543,7 @@
       <w:r>
         <w:rPr>
           <w:rFonts w:cs="Arial"/>
+          <w:noProof/>
           <w:szCs w:val="24"/>
         </w:rPr>
         <w:drawing>
@@ -26056,21 +25611,14 @@
       <w:r>
         <w:t xml:space="preserve">Figure </w:t>
       </w:r>
-      <w:r>
-        <w:fldChar w:fldCharType="begin"/>
-      </w:r>
-      <w:r>
-        <w:instrText xml:space="preserve"> SEQ Figure \* ARABIC </w:instrText>
-      </w:r>
-      <w:r>
-        <w:fldChar w:fldCharType="separate"/>
-      </w:r>
-      <w:r>
-        <w:t>33</w:t>
-      </w:r>
-      <w:r>
-        <w:fldChar w:fldCharType="end"/>
-      </w:r>
+      <w:fldSimple w:instr=" SEQ Figure \* ARABIC ">
+        <w:r>
+          <w:rPr>
+            <w:noProof/>
+          </w:rPr>
+          <w:t>33</w:t>
+        </w:r>
+      </w:fldSimple>
       <w:bookmarkEnd w:id="44"/>
       <w:r>
         <w:t xml:space="preserve">. Découpage d’un jeu de données en jeux d'entraînement et de test par </w:t>
@@ -27160,6 +26708,7 @@
       <w:r>
         <w:rPr>
           <w:rFonts w:cs="Arial"/>
+          <w:noProof/>
           <w:szCs w:val="24"/>
         </w:rPr>
         <w:drawing>
@@ -27227,21 +26776,14 @@
       <w:r>
         <w:t xml:space="preserve">Figure </w:t>
       </w:r>
-      <w:r>
-        <w:fldChar w:fldCharType="begin"/>
-      </w:r>
-      <w:r>
-        <w:instrText xml:space="preserve"> SEQ Figure \* ARABIC </w:instrText>
-      </w:r>
-      <w:r>
-        <w:fldChar w:fldCharType="separate"/>
-      </w:r>
-      <w:r>
-        <w:t>34</w:t>
-      </w:r>
-      <w:r>
-        <w:fldChar w:fldCharType="end"/>
-      </w:r>
+      <w:fldSimple w:instr=" SEQ Figure \* ARABIC ">
+        <w:r>
+          <w:rPr>
+            <w:noProof/>
+          </w:rPr>
+          <w:t>34</w:t>
+        </w:r>
+      </w:fldSimple>
       <w:bookmarkEnd w:id="45"/>
       <w:r>
         <w:t>. Conversion du contour d’une image en une série temporelle pour analyse.</w:t>
@@ -27491,6 +27033,7 @@
       <w:r>
         <w:rPr>
           <w:rFonts w:cs="Arial"/>
+          <w:noProof/>
           <w:szCs w:val="24"/>
         </w:rPr>
         <mc:AlternateContent>
@@ -27583,12 +27126,12 @@
           </mc:Choice>
           <mc:Fallback>
             <w:pict>
-              <v:group w14:anchorId="31A11105" id="Groupe 19" o:spid="_x0000_s1026" style="width:453.55pt;height:310.7pt;mso-position-horizontal-relative:char;mso-position-vertical-relative:line" coordsize="60936,41744" o:gfxdata="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">
+              <v:group w14:anchorId="31A11105" id="Groupe 19" o:spid="_x0000_s1026" style="width:453.55pt;height:310.7pt;mso-position-horizontal-relative:char;mso-position-vertical-relative:line" coordsize="60936,41744" o:gfxdata="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">
                 <o:lock v:ext="edit" aspectratio="t"/>
-                <v:shape id="Image 17" o:spid="_x0000_s1027" type="#_x0000_t75" style="position:absolute;width:28289;height:41630;visibility:visible;mso-wrap-style:square" o:gfxdata="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">
+                <v:shape id="Image 17" o:spid="_x0000_s1027" type="#_x0000_t75" style="position:absolute;width:28289;height:41630;visibility:visible;mso-wrap-style:square" o:gfxdata="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">
                   <v:imagedata r:id="rId52" o:title=""/>
                 </v:shape>
-                <v:shape id="Image 18" o:spid="_x0000_s1028" type="#_x0000_t75" style="position:absolute;left:31745;width:29191;height:41744;visibility:visible;mso-wrap-style:square" o:gfxdata="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">
+                <v:shape id="Image 18" o:spid="_x0000_s1028" type="#_x0000_t75" style="position:absolute;left:31745;width:29191;height:41744;visibility:visible;mso-wrap-style:square" o:gfxdata="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">
                   <v:imagedata r:id="rId53" o:title=""/>
                 </v:shape>
                 <w10:anchorlock/>
@@ -27605,21 +27148,14 @@
       <w:r>
         <w:t xml:space="preserve">Figure </w:t>
       </w:r>
-      <w:r>
-        <w:fldChar w:fldCharType="begin"/>
-      </w:r>
-      <w:r>
-        <w:instrText xml:space="preserve"> SEQ Figure \* ARABIC </w:instrText>
-      </w:r>
-      <w:r>
-        <w:fldChar w:fldCharType="separate"/>
-      </w:r>
-      <w:r>
-        <w:t>35</w:t>
-      </w:r>
-      <w:r>
-        <w:fldChar w:fldCharType="end"/>
-      </w:r>
+      <w:fldSimple w:instr=" SEQ Figure \* ARABIC ">
+        <w:r>
+          <w:rPr>
+            <w:noProof/>
+          </w:rPr>
+          <w:t>35</w:t>
+        </w:r>
+      </w:fldSimple>
       <w:r>
         <w:t xml:space="preserve">. </w:t>
       </w:r>
@@ -27751,21 +27287,14 @@
       <w:r>
         <w:t xml:space="preserve">Table </w:t>
       </w:r>
-      <w:r>
-        <w:fldChar w:fldCharType="begin"/>
-      </w:r>
-      <w:r>
-        <w:instrText xml:space="preserve"> SEQ Table \* ARABIC </w:instrText>
-      </w:r>
-      <w:r>
-        <w:fldChar w:fldCharType="separate"/>
-      </w:r>
-      <w:r>
-        <w:t>5</w:t>
-      </w:r>
-      <w:r>
-        <w:fldChar w:fldCharType="end"/>
-      </w:r>
+      <w:fldSimple w:instr=" SEQ Table \* ARABIC ">
+        <w:r>
+          <w:rPr>
+            <w:noProof/>
+          </w:rPr>
+          <w:t>5</w:t>
+        </w:r>
+      </w:fldSimple>
       <w:r>
         <w:t>. Résultats du Hard Voting.</w:t>
       </w:r>
@@ -27781,6 +27310,7 @@
       <w:r>
         <w:rPr>
           <w:rFonts w:cs="Arial"/>
+          <w:noProof/>
           <w:szCs w:val="24"/>
         </w:rPr>
         <w:drawing>
@@ -27921,25 +27451,7 @@
         <w:rPr>
           <w:rStyle w:val="CodeCorps"/>
         </w:rPr>
-        <w:t>E</w:t>
-      </w:r>
-      <w:r>
-        <w:rPr>
-          <w:rStyle w:val="CodeCorps"/>
-        </w:rPr>
-        <w:t>arly</w:t>
-      </w:r>
-      <w:r>
-        <w:rPr>
-          <w:rStyle w:val="CodeCorps"/>
-        </w:rPr>
-        <w:t>S</w:t>
-      </w:r>
-      <w:r>
-        <w:rPr>
-          <w:rStyle w:val="CodeCorps"/>
-        </w:rPr>
-        <w:t>topping</w:t>
+        <w:t>EarlyStopping</w:t>
       </w:r>
       <w:r>
         <w:t>,</w:t>
@@ -27960,37 +27472,7 @@
         <w:rPr>
           <w:rStyle w:val="CodeCorps"/>
         </w:rPr>
-        <w:t>R</w:t>
-      </w:r>
-      <w:r>
-        <w:rPr>
-          <w:rStyle w:val="CodeCorps"/>
-        </w:rPr>
-        <w:t>educeLR</w:t>
-      </w:r>
-      <w:r>
-        <w:rPr>
-          <w:rStyle w:val="CodeCorps"/>
-        </w:rPr>
-        <w:t>O</w:t>
-      </w:r>
-      <w:r>
-        <w:rPr>
-          <w:rStyle w:val="CodeCorps"/>
-        </w:rPr>
-        <w:t>n</w:t>
-      </w:r>
-      <w:r>
-        <w:rPr>
-          <w:rStyle w:val="CodeCorps"/>
-        </w:rPr>
-        <w:t>P</w:t>
-      </w:r>
-      <w:r>
-        <w:rPr>
-          <w:rStyle w:val="CodeCorps"/>
-        </w:rPr>
-        <w:t>lateau</w:t>
+        <w:t>ReduceLROnPlateau</w:t>
       </w:r>
     </w:p>
     <w:p/>
@@ -28323,7 +27805,13 @@
         <w:fldChar w:fldCharType="separate"/>
       </w:r>
       <w:r>
-        <w:t>Table 6</w:t>
+        <w:t xml:space="preserve">Table </w:t>
+      </w:r>
+      <w:r>
+        <w:rPr>
+          <w:noProof/>
+        </w:rPr>
+        <w:t>6</w:t>
       </w:r>
       <w:r>
         <w:rPr>
@@ -28409,21 +27897,14 @@
         <w:lastRenderedPageBreak/>
         <w:t xml:space="preserve">Table </w:t>
       </w:r>
-      <w:r>
-        <w:fldChar w:fldCharType="begin"/>
-      </w:r>
-      <w:r>
-        <w:instrText xml:space="preserve"> SEQ Table \* ARABIC </w:instrText>
-      </w:r>
-      <w:r>
-        <w:fldChar w:fldCharType="separate"/>
-      </w:r>
-      <w:r>
-        <w:t>6</w:t>
-      </w:r>
-      <w:r>
-        <w:fldChar w:fldCharType="end"/>
-      </w:r>
+      <w:fldSimple w:instr=" SEQ Table \* ARABIC ">
+        <w:r>
+          <w:rPr>
+            <w:noProof/>
+          </w:rPr>
+          <w:t>6</w:t>
+        </w:r>
+      </w:fldSimple>
       <w:bookmarkEnd w:id="49"/>
       <w:r>
         <w:t xml:space="preserve">. Synthèse des rapports de classification triée par ordre décroissant selon </w:t>
@@ -37545,7 +37026,7 @@
                 <w:kern w:val="0"/>
                 <w:sz w:val="16"/>
                 <w:szCs w:val="16"/>
-                <w:lang w:eastAsia="fr-FR"/>
+                <w:lang w:val="en-US" w:eastAsia="fr-FR"/>
                 <w14:ligatures w14:val="none"/>
               </w:rPr>
             </w:pPr>
@@ -37556,7 +37037,7 @@
                 <w:kern w:val="0"/>
                 <w:sz w:val="16"/>
                 <w:szCs w:val="16"/>
-                <w:lang w:eastAsia="fr-FR"/>
+                <w:lang w:val="en-US" w:eastAsia="fr-FR"/>
                 <w14:ligatures w14:val="none"/>
               </w:rPr>
               <w:t xml:space="preserve">sort + TSS + </w:t>
@@ -37564,6 +37045,7 @@
             <w:r>
               <w:rPr>
                 <w:rStyle w:val="CodeTable"/>
+                <w:lang w:val="en-US"/>
               </w:rPr>
               <w:t>StandardScaler</w:t>
             </w:r>
@@ -37574,7 +37056,7 @@
                 <w:kern w:val="0"/>
                 <w:sz w:val="16"/>
                 <w:szCs w:val="16"/>
-                <w:lang w:eastAsia="fr-FR"/>
+                <w:lang w:val="en-US" w:eastAsia="fr-FR"/>
                 <w14:ligatures w14:val="none"/>
               </w:rPr>
               <w:t xml:space="preserve"> + </w:t>
@@ -37582,6 +37064,7 @@
             <w:r>
               <w:rPr>
                 <w:rStyle w:val="CodeTable"/>
+                <w:lang w:val="en-US"/>
               </w:rPr>
               <w:t>RandomUnderSampler</w:t>
             </w:r>
@@ -37592,7 +37075,7 @@
                 <w:kern w:val="0"/>
                 <w:sz w:val="16"/>
                 <w:szCs w:val="16"/>
-                <w:lang w:eastAsia="fr-FR"/>
+                <w:lang w:val="en-US" w:eastAsia="fr-FR"/>
                 <w14:ligatures w14:val="none"/>
               </w:rPr>
               <w:t xml:space="preserve"> + </w:t>
@@ -37600,6 +37083,7 @@
             <w:r>
               <w:rPr>
                 <w:rStyle w:val="CodeTable"/>
+                <w:lang w:val="en-US"/>
               </w:rPr>
               <w:t>tslearn</w:t>
             </w:r>
@@ -41326,13 +40810,8 @@
       <w:bookmarkEnd w:id="53"/>
     </w:p>
     <w:p>
-      <w:proofErr w:type="gramStart"/>
-      <w:r>
-        <w:t>Au final</w:t>
-      </w:r>
-      <w:proofErr w:type="gramEnd"/>
-      <w:r>
-        <w:t>, nous choisissons les forêts aléatoires (Random Forest) comme meilleur modèle. Ses performances en termes de prédiction nous semblent acceptables dans l’optique d’un déploiement aux particuliers souhaitant connaître le temps qu’il fera le lendemain, avec une bonne prédiction 6 jours sur 7. Son interprétabilité est meilleure que les autres méthodes (réseau de neurones, méthodes d’ensemble).</w:t>
+      <w:r>
+        <w:t>Au final, nous choisissons les forêts aléatoires (Random Forest) comme meilleur modèle. Ses performances en termes de prédiction nous semblent acceptables dans l’optique d’un déploiement aux particuliers souhaitant connaître le temps qu’il fera le lendemain, avec une bonne prédiction 6 jours sur 7. Son interprétabilité est meilleure que les autres méthodes (réseau de neurones, méthodes d’ensemble).</w:t>
       </w:r>
     </w:p>
     <w:p/>
@@ -41761,12 +41240,14 @@
       <w:r>
         <w:rPr>
           <w:szCs w:val="22"/>
+          <w:lang w:val="en-US"/>
         </w:rPr>
         <w:t>[2]</w:t>
       </w:r>
       <w:r>
         <w:rPr>
           <w:szCs w:val="22"/>
+          <w:lang w:val="en-US"/>
         </w:rPr>
         <w:tab/>
         <w:t>A. Amidon, « </w:t>
@@ -41777,6 +41258,7 @@
           <w:rFonts w:ascii="Arial" w:hAnsi="Arial" w:cs="Arial"/>
           <w:sz w:val="22"/>
           <w:szCs w:val="22"/>
+          <w:lang w:val="en-US"/>
         </w:rPr>
         <w:t>s</w:t>
       </w:r>
@@ -41786,14 +41268,22 @@
           <w:rFonts w:ascii="Arial" w:hAnsi="Arial" w:cs="Arial"/>
           <w:sz w:val="22"/>
           <w:szCs w:val="22"/>
+          <w:lang w:val="en-US"/>
         </w:rPr>
         <w:t>ktime</w:t>
       </w:r>
       <w:r>
         <w:rPr>
           <w:szCs w:val="22"/>
-        </w:rPr>
-        <w:t xml:space="preserve">: a Unified Python Library for Time Series Machine Learning », Medium. Consulté </w:t>
+          <w:lang w:val="en-US"/>
+        </w:rPr>
+        <w:t xml:space="preserve">: a Unified Python Library for Time Series Machine Learning », Medium. </w:t>
+      </w:r>
+      <w:r>
+        <w:rPr>
+          <w:szCs w:val="22"/>
+        </w:rPr>
+        <w:t xml:space="preserve">Consulté </w:t>
       </w:r>
       <w:r>
         <w:rPr>
@@ -41845,12 +41335,14 @@
       <w:r>
         <w:rPr>
           <w:szCs w:val="22"/>
+          <w:lang w:val="en-US"/>
         </w:rPr>
         <w:t>[3]</w:t>
       </w:r>
       <w:r>
         <w:rPr>
           <w:szCs w:val="22"/>
+          <w:lang w:val="en-US"/>
         </w:rPr>
         <w:tab/>
         <w:t xml:space="preserve">T. R. Dinger, Y. Chang, R. Pavuluri, </w:t>
@@ -41858,20 +41350,22 @@
       <w:r>
         <w:rPr>
           <w:szCs w:val="22"/>
-        </w:rPr>
-        <w:t>S.</w:t>
+          <w:lang w:val="en-US"/>
+        </w:rPr>
+        <w:t>S. Subramanian</w:t>
       </w:r>
       <w:r>
         <w:rPr>
           <w:szCs w:val="22"/>
-        </w:rPr>
-        <w:t xml:space="preserve"> Subramanian</w:t>
+          <w:lang w:val="en-US"/>
+        </w:rPr>
+        <w:t xml:space="preserve">, « What is time series classification? », IBM Developer. </w:t>
       </w:r>
       <w:r>
         <w:rPr>
           <w:szCs w:val="22"/>
         </w:rPr>
-        <w:t xml:space="preserve">, « What is time series classification? », IBM Developer. Consulté </w:t>
+        <w:t xml:space="preserve">Consulté </w:t>
       </w:r>
       <w:r>
         <w:rPr>
@@ -41908,12 +41402,14 @@
       <w:r>
         <w:rPr>
           <w:szCs w:val="22"/>
+          <w:lang w:val="en-US"/>
         </w:rPr>
         <w:t>[4]</w:t>
       </w:r>
       <w:r>
         <w:rPr>
           <w:szCs w:val="22"/>
+          <w:lang w:val="en-US"/>
         </w:rPr>
         <w:tab/>
         <w:t xml:space="preserve">« Dynamic time warping », </w:t>
@@ -41923,19 +41419,27 @@
           <w:i/>
           <w:iCs/>
           <w:szCs w:val="22"/>
+          <w:lang w:val="en-US"/>
         </w:rPr>
         <w:t>Wikipedia</w:t>
       </w:r>
       <w:r>
         <w:rPr>
           <w:szCs w:val="22"/>
-        </w:rPr>
-        <w:t xml:space="preserve">. 19 novembre 2023. Consulté </w:t>
+          <w:lang w:val="en-US"/>
+        </w:rPr>
+        <w:t xml:space="preserve">. 19 novembre 2023. </w:t>
       </w:r>
       <w:r>
         <w:rPr>
           <w:szCs w:val="22"/>
         </w:rPr>
+        <w:t xml:space="preserve">Consulté </w:t>
+      </w:r>
+      <w:r>
+        <w:rPr>
+          <w:szCs w:val="22"/>
+        </w:rPr>
         <w:t>le :</w:t>
       </w:r>
       <w:r>
@@ -41967,20 +41471,28 @@
       <w:r>
         <w:rPr>
           <w:szCs w:val="22"/>
+          <w:lang w:val="en-US"/>
         </w:rPr>
         <w:t>[5]</w:t>
       </w:r>
       <w:r>
         <w:rPr>
           <w:szCs w:val="22"/>
+          <w:lang w:val="en-US"/>
         </w:rPr>
         <w:tab/>
-        <w:t xml:space="preserve">R. Tavenard, « An introduction to Dynamic Time Warping ». 2021. [En ligne]. Disponible </w:t>
+        <w:t xml:space="preserve">R. Tavenard, « An introduction to Dynamic Time Warping ». </w:t>
       </w:r>
       <w:r>
         <w:rPr>
           <w:szCs w:val="22"/>
         </w:rPr>
+        <w:t xml:space="preserve">2021. [En ligne]. Disponible </w:t>
+      </w:r>
+      <w:r>
+        <w:rPr>
+          <w:szCs w:val="22"/>
+        </w:rPr>
         <w:t>sur :</w:t>
       </w:r>
       <w:r>
@@ -42000,15 +41512,23 @@
       <w:r>
         <w:rPr>
           <w:szCs w:val="22"/>
+          <w:lang w:val="en-US"/>
         </w:rPr>
         <w:t>[6]</w:t>
       </w:r>
       <w:r>
         <w:rPr>
           <w:szCs w:val="22"/>
+          <w:lang w:val="en-US"/>
         </w:rPr>
         <w:tab/>
-        <w:t xml:space="preserve">A. Amidon, « A Brief Survey of Time Series Classification Algorithms », Medium. Consulté </w:t>
+        <w:t xml:space="preserve">A. Amidon, « A Brief Survey of Time Series Classification Algorithms », Medium. </w:t>
+      </w:r>
+      <w:r>
+        <w:rPr>
+          <w:szCs w:val="22"/>
+        </w:rPr>
+        <w:t xml:space="preserve">Consulté </w:t>
       </w:r>
       <w:r>
         <w:rPr>
@@ -42105,20 +41625,28 @@
       <w:r>
         <w:rPr>
           <w:szCs w:val="22"/>
+          <w:lang w:val="en-US"/>
         </w:rPr>
         <w:t>[8]</w:t>
       </w:r>
       <w:r>
         <w:rPr>
           <w:szCs w:val="22"/>
+          <w:lang w:val="en-US"/>
         </w:rPr>
         <w:tab/>
-        <w:t xml:space="preserve">A. Amidon, « ROCKET: Fast and Accurate Time Series Classification », Medium. Consulté </w:t>
+        <w:t xml:space="preserve">A. Amidon, « ROCKET: Fast and Accurate Time Series Classification », Medium. </w:t>
       </w:r>
       <w:r>
         <w:rPr>
           <w:szCs w:val="22"/>
         </w:rPr>
+        <w:t xml:space="preserve">Consulté </w:t>
+      </w:r>
+      <w:r>
+        <w:rPr>
+          <w:szCs w:val="22"/>
+        </w:rPr>
         <w:t>le :</w:t>
       </w:r>
       <w:r>
@@ -42145,17 +41673,20 @@
         <w:pStyle w:val="Rfrences"/>
         <w:rPr>
           <w:szCs w:val="22"/>
+          <w:lang w:val="en-US"/>
         </w:rPr>
       </w:pPr>
       <w:r>
         <w:rPr>
           <w:szCs w:val="22"/>
+          <w:lang w:val="en-US"/>
         </w:rPr>
         <w:t>[9]</w:t>
       </w:r>
       <w:r>
         <w:rPr>
           <w:szCs w:val="22"/>
+          <w:lang w:val="en-US"/>
         </w:rPr>
         <w:tab/>
         <w:t xml:space="preserve">A. Dempster, F. Petitjean, et G. I. Webb, « ROCKET: Exceptionally fast and accurate time series classification using random convolutional kernels », </w:t>
@@ -42165,12 +41696,14 @@
           <w:i/>
           <w:iCs/>
           <w:szCs w:val="22"/>
+          <w:lang w:val="en-US"/>
         </w:rPr>
         <w:t>Data Min Knowl Disc</w:t>
       </w:r>
       <w:r>
         <w:rPr>
           <w:szCs w:val="22"/>
+          <w:lang w:val="en-US"/>
         </w:rPr>
         <w:t>, vol. 34, n</w:t>
       </w:r>
@@ -42178,12 +41711,14 @@
         <w:rPr>
           <w:szCs w:val="22"/>
           <w:vertAlign w:val="superscript"/>
+          <w:lang w:val="en-US"/>
         </w:rPr>
         <w:t>o</w:t>
       </w:r>
       <w:r>
         <w:rPr>
           <w:szCs w:val="22"/>
+          <w:lang w:val="en-US"/>
         </w:rPr>
         <w:t xml:space="preserve"> 5, p. 1454</w:t>
       </w:r>
@@ -42191,24 +41726,28 @@
         <w:rPr>
           <w:rFonts w:ascii="Cambria Math" w:hAnsi="Cambria Math" w:cs="Cambria Math"/>
           <w:szCs w:val="22"/>
+          <w:lang w:val="en-US"/>
         </w:rPr>
         <w:t>‑</w:t>
       </w:r>
       <w:r>
         <w:rPr>
           <w:szCs w:val="22"/>
+          <w:lang w:val="en-US"/>
         </w:rPr>
         <w:t xml:space="preserve">1495, sept. 2020, </w:t>
       </w:r>
       <w:r>
         <w:rPr>
           <w:szCs w:val="22"/>
+          <w:lang w:val="en-US"/>
         </w:rPr>
         <w:t>doi :</w:t>
       </w:r>
       <w:r>
         <w:rPr>
           <w:szCs w:val="22"/>
+          <w:lang w:val="en-US"/>
         </w:rPr>
         <w:t xml:space="preserve"> 10.1007/s10618-020-00701-z.</w:t>
       </w:r>
@@ -42223,12 +41762,14 @@
       <w:r>
         <w:rPr>
           <w:szCs w:val="22"/>
+          <w:lang w:val="en-US"/>
         </w:rPr>
         <w:t>[10]</w:t>
       </w:r>
       <w:r>
         <w:rPr>
           <w:szCs w:val="22"/>
+          <w:lang w:val="en-US"/>
         </w:rPr>
         <w:tab/>
         <w:t xml:space="preserve">« 3.1. Cross-validation: evaluating estimator performance », </w:t>
@@ -42239,14 +41780,22 @@
           <w:rFonts w:ascii="Arial" w:hAnsi="Arial" w:cs="Arial"/>
           <w:sz w:val="22"/>
           <w:szCs w:val="22"/>
+          <w:lang w:val="en-US"/>
         </w:rPr>
         <w:t>scikit-learn</w:t>
       </w:r>
       <w:r>
         <w:rPr>
           <w:szCs w:val="22"/>
-        </w:rPr>
-        <w:t xml:space="preserve">. Consulté </w:t>
+          <w:lang w:val="en-US"/>
+        </w:rPr>
+        <w:t xml:space="preserve">. </w:t>
+      </w:r>
+      <w:r>
+        <w:rPr>
+          <w:szCs w:val="22"/>
+        </w:rPr>
+        <w:t xml:space="preserve">Consulté </w:t>
       </w:r>
       <w:r>
         <w:rPr>
@@ -42298,12 +41847,14 @@
       <w:r>
         <w:rPr>
           <w:szCs w:val="22"/>
+          <w:lang w:val="en-US"/>
         </w:rPr>
         <w:t>[11]</w:t>
       </w:r>
       <w:r>
         <w:rPr>
           <w:szCs w:val="22"/>
+          <w:lang w:val="en-US"/>
         </w:rPr>
         <w:tab/>
         <w:t xml:space="preserve">« In-memory data representations and data loading — </w:t>
@@ -42314,14 +41865,22 @@
           <w:rFonts w:ascii="Arial" w:hAnsi="Arial" w:cs="Arial"/>
           <w:sz w:val="22"/>
           <w:szCs w:val="22"/>
+          <w:lang w:val="en-US"/>
         </w:rPr>
         <w:t>sktime</w:t>
       </w:r>
       <w:r>
         <w:rPr>
           <w:szCs w:val="22"/>
-        </w:rPr>
-        <w:t xml:space="preserve"> documentation ». Consulté </w:t>
+          <w:lang w:val="en-US"/>
+        </w:rPr>
+        <w:t xml:space="preserve"> documentation ». </w:t>
+      </w:r>
+      <w:r>
+        <w:rPr>
+          <w:szCs w:val="22"/>
+        </w:rPr>
+        <w:t xml:space="preserve">Consulté </w:t>
       </w:r>
       <w:r>
         <w:rPr>
@@ -42545,15 +42104,23 @@
       <w:r>
         <w:rPr>
           <w:szCs w:val="22"/>
+          <w:lang w:val="en-US"/>
         </w:rPr>
         <w:t>[14]</w:t>
       </w:r>
       <w:r>
         <w:rPr>
           <w:szCs w:val="22"/>
+          <w:lang w:val="en-US"/>
         </w:rPr>
         <w:tab/>
-        <w:t xml:space="preserve">« Converting images into time series for data mining ». Consulté </w:t>
+        <w:t xml:space="preserve">« Converting images into time series for data mining ». </w:t>
+      </w:r>
+      <w:r>
+        <w:rPr>
+          <w:szCs w:val="22"/>
+        </w:rPr>
+        <w:t xml:space="preserve">Consulté </w:t>
       </w:r>
       <w:r>
         <w:rPr>
@@ -42663,20 +42230,28 @@
       <w:r>
         <w:rPr>
           <w:szCs w:val="22"/>
+          <w:lang w:val="en-US"/>
         </w:rPr>
         <w:t>[16]</w:t>
       </w:r>
       <w:r>
         <w:rPr>
           <w:szCs w:val="22"/>
+          <w:lang w:val="en-US"/>
         </w:rPr>
         <w:tab/>
-        <w:t xml:space="preserve">A. Nair, « Combine Your Machine Learning Models With Voting », Medium. Consulté </w:t>
+        <w:t xml:space="preserve">A. Nair, « Combine Your Machine Learning Models With Voting », Medium. </w:t>
       </w:r>
       <w:r>
         <w:rPr>
           <w:szCs w:val="22"/>
         </w:rPr>
+        <w:t xml:space="preserve">Consulté </w:t>
+      </w:r>
+      <w:r>
+        <w:rPr>
+          <w:szCs w:val="22"/>
+        </w:rPr>
         <w:t>le :</w:t>
       </w:r>
       <w:r>
@@ -42708,20 +42283,28 @@
       <w:r>
         <w:rPr>
           <w:szCs w:val="22"/>
+          <w:lang w:val="en-US"/>
         </w:rPr>
         <w:t>[17]</w:t>
       </w:r>
       <w:r>
         <w:rPr>
           <w:szCs w:val="22"/>
+          <w:lang w:val="en-US"/>
         </w:rPr>
         <w:tab/>
-        <w:t xml:space="preserve">S. Kumar, « Use Voting Classifier to improve the performance of your ML model », Medium. Consulté </w:t>
+        <w:t xml:space="preserve">S. Kumar, « Use Voting Classifier to improve the performance of your ML model », Medium. </w:t>
       </w:r>
       <w:r>
         <w:rPr>
           <w:szCs w:val="22"/>
         </w:rPr>
+        <w:t xml:space="preserve">Consulté </w:t>
+      </w:r>
+      <w:r>
+        <w:rPr>
+          <w:szCs w:val="22"/>
+        </w:rPr>
         <w:t>le :</w:t>
       </w:r>
       <w:r>
@@ -42748,17 +42331,20 @@
         <w:pStyle w:val="Rfrences"/>
         <w:rPr>
           <w:szCs w:val="22"/>
+          <w:lang w:val="en-US"/>
         </w:rPr>
       </w:pPr>
       <w:r>
         <w:rPr>
           <w:szCs w:val="22"/>
+          <w:lang w:val="en-US"/>
         </w:rPr>
         <w:t>[18]</w:t>
       </w:r>
       <w:r>
         <w:rPr>
           <w:szCs w:val="22"/>
+          <w:lang w:val="en-US"/>
         </w:rPr>
         <w:tab/>
         <w:t xml:space="preserve">R. Marcinkevičs et J. E. Vogt, « Interpretable and explainable machine learning: A methods-centric overview with concrete examples », </w:t>
@@ -42768,12 +42354,14 @@
           <w:i/>
           <w:iCs/>
           <w:szCs w:val="22"/>
+          <w:lang w:val="en-US"/>
         </w:rPr>
         <w:t>WIREs Data Mining and Knowledge Discovery</w:t>
       </w:r>
       <w:r>
         <w:rPr>
           <w:szCs w:val="22"/>
+          <w:lang w:val="en-US"/>
         </w:rPr>
         <w:t>, vol. 13, n</w:t>
       </w:r>
@@ -42781,24 +42369,28 @@
         <w:rPr>
           <w:szCs w:val="22"/>
           <w:vertAlign w:val="superscript"/>
+          <w:lang w:val="en-US"/>
         </w:rPr>
         <w:t>o</w:t>
       </w:r>
       <w:r>
         <w:rPr>
           <w:szCs w:val="22"/>
+          <w:lang w:val="en-US"/>
         </w:rPr>
         <w:t xml:space="preserve"> 3, p. e1493, 2023, </w:t>
       </w:r>
       <w:r>
         <w:rPr>
           <w:szCs w:val="22"/>
+          <w:lang w:val="en-US"/>
         </w:rPr>
         <w:t>doi :</w:t>
       </w:r>
       <w:r>
         <w:rPr>
           <w:szCs w:val="22"/>
+          <w:lang w:val="en-US"/>
         </w:rPr>
         <w:t xml:space="preserve"> 10.1002/widm.1493.</w:t>
       </w:r>
@@ -42808,17 +42400,20 @@
         <w:pStyle w:val="Rfrences"/>
         <w:rPr>
           <w:szCs w:val="22"/>
+          <w:lang w:val="en-US"/>
         </w:rPr>
       </w:pPr>
       <w:r>
         <w:rPr>
           <w:szCs w:val="22"/>
+          <w:lang w:val="en-US"/>
         </w:rPr>
         <w:t>[19]</w:t>
       </w:r>
       <w:r>
         <w:rPr>
           <w:szCs w:val="22"/>
+          <w:lang w:val="en-US"/>
         </w:rPr>
         <w:tab/>
         <w:t xml:space="preserve">P. Voigt et A. Von Dem Bussche, </w:t>
@@ -42828,24 +42423,28 @@
           <w:i/>
           <w:iCs/>
           <w:szCs w:val="22"/>
+          <w:lang w:val="en-US"/>
         </w:rPr>
         <w:t>The EU General Data Protection Regulation (GDPR)</w:t>
       </w:r>
       <w:r>
         <w:rPr>
           <w:szCs w:val="22"/>
+          <w:lang w:val="en-US"/>
         </w:rPr>
         <w:t xml:space="preserve">. Cham: Springer International Publishing, 2017. </w:t>
       </w:r>
       <w:r>
         <w:rPr>
           <w:szCs w:val="22"/>
+          <w:lang w:val="en-US"/>
         </w:rPr>
         <w:t>doi :</w:t>
       </w:r>
       <w:r>
         <w:rPr>
           <w:szCs w:val="22"/>
+          <w:lang w:val="en-US"/>
         </w:rPr>
         <w:t xml:space="preserve"> 10.1007/978-3-319-57959-7.</w:t>
       </w:r>
@@ -42855,17 +42454,20 @@
         <w:pStyle w:val="Rfrences"/>
         <w:rPr>
           <w:szCs w:val="22"/>
+          <w:lang w:val="en-US"/>
         </w:rPr>
       </w:pPr>
       <w:r>
         <w:rPr>
           <w:szCs w:val="22"/>
+          <w:lang w:val="en-US"/>
         </w:rPr>
         <w:t>[20]</w:t>
       </w:r>
       <w:r>
         <w:rPr>
           <w:szCs w:val="22"/>
+          <w:lang w:val="en-US"/>
         </w:rPr>
         <w:tab/>
         <w:t xml:space="preserve">S. Wachter, B. Mittelstadt, et C. Russell, « Counterfactual Explanations without Opening the Black Box: Automated Decisions and the GDPR », </w:t>
@@ -42875,12 +42477,14 @@
           <w:i/>
           <w:iCs/>
           <w:szCs w:val="22"/>
+          <w:lang w:val="en-US"/>
         </w:rPr>
         <w:t>Harv. J. L. &amp; Tech.</w:t>
       </w:r>
       <w:r>
         <w:rPr>
           <w:szCs w:val="22"/>
+          <w:lang w:val="en-US"/>
         </w:rPr>
         <w:t>, vol. 31, p. 841, 2018 2017.</w:t>
       </w:r>
@@ -42890,17 +42494,20 @@
         <w:pStyle w:val="Rfrences"/>
         <w:rPr>
           <w:szCs w:val="22"/>
+          <w:lang w:val="en-US"/>
         </w:rPr>
       </w:pPr>
       <w:r>
         <w:rPr>
           <w:szCs w:val="22"/>
+          <w:lang w:val="en-US"/>
         </w:rPr>
         <w:t>[21]</w:t>
       </w:r>
       <w:r>
         <w:rPr>
           <w:szCs w:val="22"/>
+          <w:lang w:val="en-US"/>
         </w:rPr>
         <w:tab/>
         <w:t xml:space="preserve">F. T. Lima et V. M. A. Souza, « A Large Comparison of Normalization Methods on Time Series », </w:t>
@@ -42910,24 +42517,28 @@
           <w:i/>
           <w:iCs/>
           <w:szCs w:val="22"/>
+          <w:lang w:val="en-US"/>
         </w:rPr>
         <w:t>Big Data Research</w:t>
       </w:r>
       <w:r>
         <w:rPr>
           <w:szCs w:val="22"/>
+          <w:lang w:val="en-US"/>
         </w:rPr>
         <w:t xml:space="preserve">, vol. 34, p. 100407, nov. 2023, </w:t>
       </w:r>
       <w:r>
         <w:rPr>
           <w:szCs w:val="22"/>
+          <w:lang w:val="en-US"/>
         </w:rPr>
         <w:t>doi :</w:t>
       </w:r>
       <w:r>
         <w:rPr>
           <w:szCs w:val="22"/>
+          <w:lang w:val="en-US"/>
         </w:rPr>
         <w:t xml:space="preserve"> 10.1016/j.bdr.2023.100407.</w:t>
       </w:r>
@@ -42937,17 +42548,20 @@
         <w:pStyle w:val="Rfrences"/>
         <w:rPr>
           <w:szCs w:val="22"/>
+          <w:lang w:val="en-US"/>
         </w:rPr>
       </w:pPr>
       <w:r>
         <w:rPr>
           <w:szCs w:val="22"/>
+          <w:lang w:val="en-US"/>
         </w:rPr>
         <w:t>[22]</w:t>
       </w:r>
       <w:r>
         <w:rPr>
           <w:szCs w:val="22"/>
+          <w:lang w:val="en-US"/>
         </w:rPr>
         <w:tab/>
         <w:t xml:space="preserve">M. Łuczak, « Combining raw and normalized data in multivariate time series classification with dynamic time warping », </w:t>
@@ -42957,12 +42571,14 @@
           <w:i/>
           <w:iCs/>
           <w:szCs w:val="22"/>
+          <w:lang w:val="en-US"/>
         </w:rPr>
         <w:t>J. Intell. Fuzzy Syst.</w:t>
       </w:r>
       <w:r>
         <w:rPr>
           <w:szCs w:val="22"/>
+          <w:lang w:val="en-US"/>
         </w:rPr>
         <w:t>, vol. 34, n</w:t>
       </w:r>
@@ -42970,12 +42586,14 @@
         <w:rPr>
           <w:szCs w:val="22"/>
           <w:vertAlign w:val="superscript"/>
+          <w:lang w:val="en-US"/>
         </w:rPr>
         <w:t>o</w:t>
       </w:r>
       <w:r>
         <w:rPr>
           <w:szCs w:val="22"/>
+          <w:lang w:val="en-US"/>
         </w:rPr>
         <w:t xml:space="preserve"> 1, p. 373</w:t>
       </w:r>
@@ -42983,24 +42601,28 @@
         <w:rPr>
           <w:rFonts w:ascii="Cambria Math" w:hAnsi="Cambria Math" w:cs="Cambria Math"/>
           <w:szCs w:val="22"/>
+          <w:lang w:val="en-US"/>
         </w:rPr>
         <w:t>‑</w:t>
       </w:r>
       <w:r>
         <w:rPr>
           <w:szCs w:val="22"/>
+          <w:lang w:val="en-US"/>
         </w:rPr>
         <w:t xml:space="preserve">380, janv. 2018, </w:t>
       </w:r>
       <w:r>
         <w:rPr>
           <w:szCs w:val="22"/>
+          <w:lang w:val="en-US"/>
         </w:rPr>
         <w:t>doi :</w:t>
       </w:r>
       <w:r>
         <w:rPr>
           <w:szCs w:val="22"/>
+          <w:lang w:val="en-US"/>
         </w:rPr>
         <w:t xml:space="preserve"> 10.3233/JIFS-171393.</w:t>
       </w:r>
@@ -43010,17 +42632,20 @@
         <w:pStyle w:val="Rfrences"/>
         <w:rPr>
           <w:szCs w:val="22"/>
+          <w:lang w:val="en-US"/>
         </w:rPr>
       </w:pPr>
       <w:r>
         <w:rPr>
           <w:szCs w:val="22"/>
+          <w:lang w:val="en-US"/>
         </w:rPr>
         <w:t>[23]</w:t>
       </w:r>
       <w:r>
         <w:rPr>
           <w:szCs w:val="22"/>
+          <w:lang w:val="en-US"/>
         </w:rPr>
         <w:tab/>
         <w:t xml:space="preserve">H. Cao, X.-L. Li, D. Y.-K. Woon, et S.-K. Ng, « Integrated Oversampling for Imbalanced Time Series Classification », </w:t>
@@ -43030,12 +42655,14 @@
           <w:i/>
           <w:iCs/>
           <w:szCs w:val="22"/>
+          <w:lang w:val="en-US"/>
         </w:rPr>
         <w:t>IEEE Transactions on Knowledge and Data Engineering</w:t>
       </w:r>
       <w:r>
         <w:rPr>
           <w:szCs w:val="22"/>
+          <w:lang w:val="en-US"/>
         </w:rPr>
         <w:t>, vol. 25, n</w:t>
       </w:r>
@@ -43043,12 +42670,14 @@
         <w:rPr>
           <w:szCs w:val="22"/>
           <w:vertAlign w:val="superscript"/>
+          <w:lang w:val="en-US"/>
         </w:rPr>
         <w:t>o</w:t>
       </w:r>
       <w:r>
         <w:rPr>
           <w:szCs w:val="22"/>
+          <w:lang w:val="en-US"/>
         </w:rPr>
         <w:t xml:space="preserve"> 12, p. 2809</w:t>
       </w:r>
@@ -43056,24 +42685,28 @@
         <w:rPr>
           <w:rFonts w:ascii="Cambria Math" w:hAnsi="Cambria Math" w:cs="Cambria Math"/>
           <w:szCs w:val="22"/>
+          <w:lang w:val="en-US"/>
         </w:rPr>
         <w:t>‑</w:t>
       </w:r>
       <w:r>
         <w:rPr>
           <w:szCs w:val="22"/>
+          <w:lang w:val="en-US"/>
         </w:rPr>
         <w:t xml:space="preserve">2822, déc. 2013, </w:t>
       </w:r>
       <w:r>
         <w:rPr>
           <w:szCs w:val="22"/>
+          <w:lang w:val="en-US"/>
         </w:rPr>
         <w:t>doi :</w:t>
       </w:r>
       <w:r>
         <w:rPr>
           <w:szCs w:val="22"/>
+          <w:lang w:val="en-US"/>
         </w:rPr>
         <w:t xml:space="preserve"> 10.1109/TKDE.2013.37.</w:t>
       </w:r>
@@ -43088,12 +42721,14 @@
       <w:r>
         <w:rPr>
           <w:szCs w:val="22"/>
+          <w:lang w:val="en-US"/>
         </w:rPr>
         <w:t>[24]</w:t>
       </w:r>
       <w:r>
         <w:rPr>
           <w:szCs w:val="22"/>
+          <w:lang w:val="en-US"/>
         </w:rPr>
         <w:tab/>
         <w:t xml:space="preserve">T. Zhu, C. Luo, Z. Zhang, J. Li, S. Ren, et Y. Zeng, « Minority oversampling for imbalanced time series classification », </w:t>
@@ -43103,21 +42738,30 @@
           <w:i/>
           <w:iCs/>
           <w:szCs w:val="22"/>
+          <w:lang w:val="en-US"/>
         </w:rPr>
         <w:t>Knowledge-Based Systems</w:t>
       </w:r>
       <w:r>
         <w:rPr>
           <w:szCs w:val="22"/>
+          <w:lang w:val="en-US"/>
         </w:rPr>
         <w:t xml:space="preserve">, vol. 247, p. </w:t>
       </w:r>
       <w:r>
         <w:rPr>
           <w:szCs w:val="22"/>
+          <w:lang w:val="en-US"/>
         </w:rPr>
         <w:lastRenderedPageBreak/>
-        <w:t xml:space="preserve">108764, juill. 2022, </w:t>
+        <w:t xml:space="preserve">108764, juill. </w:t>
+      </w:r>
+      <w:r>
+        <w:rPr>
+          <w:szCs w:val="22"/>
+        </w:rPr>
+        <w:t xml:space="preserve">2022, </w:t>
       </w:r>
       <w:r>
         <w:rPr>
@@ -43196,17 +42840,20 @@
         <w:pStyle w:val="Rfrences"/>
         <w:rPr>
           <w:szCs w:val="22"/>
+          <w:lang w:val="en-US"/>
         </w:rPr>
       </w:pPr>
       <w:r>
         <w:rPr>
           <w:szCs w:val="22"/>
+          <w:lang w:val="en-US"/>
         </w:rPr>
         <w:t>[26]</w:t>
       </w:r>
       <w:r>
         <w:rPr>
           <w:szCs w:val="22"/>
+          <w:lang w:val="en-US"/>
         </w:rPr>
         <w:tab/>
         <w:t xml:space="preserve">P. Lynch, « The origins of computer weather prediction and climate modeling », </w:t>
@@ -43216,12 +42863,14 @@
           <w:i/>
           <w:iCs/>
           <w:szCs w:val="22"/>
+          <w:lang w:val="en-US"/>
         </w:rPr>
         <w:t>Journal of Computational Physics</w:t>
       </w:r>
       <w:r>
         <w:rPr>
           <w:szCs w:val="22"/>
+          <w:lang w:val="en-US"/>
         </w:rPr>
         <w:t>, vol. 227, n</w:t>
       </w:r>
@@ -43229,12 +42878,14 @@
         <w:rPr>
           <w:szCs w:val="22"/>
           <w:vertAlign w:val="superscript"/>
+          <w:lang w:val="en-US"/>
         </w:rPr>
         <w:t>o</w:t>
       </w:r>
       <w:r>
         <w:rPr>
           <w:szCs w:val="22"/>
+          <w:lang w:val="en-US"/>
         </w:rPr>
         <w:t xml:space="preserve"> 7, p. 3431</w:t>
       </w:r>
@@ -43242,24 +42893,28 @@
         <w:rPr>
           <w:rFonts w:ascii="Cambria Math" w:hAnsi="Cambria Math" w:cs="Cambria Math"/>
           <w:szCs w:val="22"/>
+          <w:lang w:val="en-US"/>
         </w:rPr>
         <w:t>‑</w:t>
       </w:r>
       <w:r>
         <w:rPr>
           <w:szCs w:val="22"/>
+          <w:lang w:val="en-US"/>
         </w:rPr>
         <w:t xml:space="preserve">3444, mars 2008, </w:t>
       </w:r>
       <w:r>
         <w:rPr>
           <w:szCs w:val="22"/>
+          <w:lang w:val="en-US"/>
         </w:rPr>
         <w:t>doi :</w:t>
       </w:r>
       <w:r>
         <w:rPr>
           <w:szCs w:val="22"/>
+          <w:lang w:val="en-US"/>
         </w:rPr>
         <w:t xml:space="preserve"> 10.1016/j.jcp.2007.02.034.</w:t>
       </w:r>
@@ -43274,20 +42929,28 @@
       <w:r>
         <w:rPr>
           <w:szCs w:val="22"/>
+          <w:lang w:val="en-US"/>
         </w:rPr>
         <w:t>[27]</w:t>
       </w:r>
       <w:r>
         <w:rPr>
           <w:szCs w:val="22"/>
+          <w:lang w:val="en-US"/>
         </w:rPr>
         <w:tab/>
-        <w:t xml:space="preserve">K. Maskell, « The rise of machine learning in weather forecasting », ECMWF. Consulté </w:t>
+        <w:t xml:space="preserve">K. Maskell, « The rise of machine learning in weather forecasting », ECMWF. </w:t>
       </w:r>
       <w:r>
         <w:rPr>
           <w:szCs w:val="22"/>
         </w:rPr>
+        <w:t xml:space="preserve">Consulté </w:t>
+      </w:r>
+      <w:r>
+        <w:rPr>
+          <w:szCs w:val="22"/>
+        </w:rPr>
         <w:t>le :</w:t>
       </w:r>
       <w:r>
@@ -43314,17 +42977,20 @@
         <w:pStyle w:val="Rfrences"/>
         <w:rPr>
           <w:szCs w:val="22"/>
+          <w:lang w:val="en-US"/>
         </w:rPr>
       </w:pPr>
       <w:r>
         <w:rPr>
           <w:szCs w:val="22"/>
+          <w:lang w:val="en-US"/>
         </w:rPr>
         <w:t>[28]</w:t>
       </w:r>
       <w:r>
         <w:rPr>
           <w:szCs w:val="22"/>
+          <w:lang w:val="en-US"/>
         </w:rPr>
         <w:tab/>
         <w:t xml:space="preserve">M. G. Schultz </w:t>
@@ -43334,12 +43000,14 @@
           <w:i/>
           <w:iCs/>
           <w:szCs w:val="22"/>
+          <w:lang w:val="en-US"/>
         </w:rPr>
         <w:t>et al.</w:t>
       </w:r>
       <w:r>
         <w:rPr>
           <w:szCs w:val="22"/>
+          <w:lang w:val="en-US"/>
         </w:rPr>
         <w:t xml:space="preserve">, « Can deep learning beat numerical weather prediction? », </w:t>
       </w:r>
@@ -43348,12 +43016,14 @@
           <w:i/>
           <w:iCs/>
           <w:szCs w:val="22"/>
+          <w:lang w:val="en-US"/>
         </w:rPr>
         <w:t>Philosophical Transactions of the Royal Society A: Mathematical, Physical and Engineering Sciences</w:t>
       </w:r>
       <w:r>
         <w:rPr>
           <w:szCs w:val="22"/>
+          <w:lang w:val="en-US"/>
         </w:rPr>
         <w:t>, vol. 379, n</w:t>
       </w:r>
@@ -43361,24 +43031,28 @@
         <w:rPr>
           <w:szCs w:val="22"/>
           <w:vertAlign w:val="superscript"/>
+          <w:lang w:val="en-US"/>
         </w:rPr>
         <w:t>o</w:t>
       </w:r>
       <w:r>
         <w:rPr>
           <w:szCs w:val="22"/>
+          <w:lang w:val="en-US"/>
         </w:rPr>
         <w:t xml:space="preserve"> 2194, p. 20200097, févr. 2021, </w:t>
       </w:r>
       <w:r>
         <w:rPr>
           <w:szCs w:val="22"/>
+          <w:lang w:val="en-US"/>
         </w:rPr>
         <w:t>doi :</w:t>
       </w:r>
       <w:r>
         <w:rPr>
           <w:szCs w:val="22"/>
+          <w:lang w:val="en-US"/>
         </w:rPr>
         <w:t xml:space="preserve"> 10.1098/rsta.2020.0097.</w:t>
       </w:r>
@@ -43393,20 +43067,28 @@
       <w:r>
         <w:rPr>
           <w:szCs w:val="22"/>
+          <w:lang w:val="en-US"/>
         </w:rPr>
         <w:t>[29]</w:t>
       </w:r>
       <w:r>
         <w:rPr>
           <w:szCs w:val="22"/>
+          <w:lang w:val="en-US"/>
         </w:rPr>
         <w:tab/>
-        <w:t xml:space="preserve">G. Lentze, « How AI models are transforming weather forecasting: a showcase of data-driven systems », ECMWF. Consulté </w:t>
+        <w:t xml:space="preserve">G. Lentze, « How AI models are transforming weather forecasting: a showcase of data-driven systems », ECMWF. </w:t>
       </w:r>
       <w:r>
         <w:rPr>
           <w:szCs w:val="22"/>
         </w:rPr>
+        <w:t xml:space="preserve">Consulté </w:t>
+      </w:r>
+      <w:r>
+        <w:rPr>
+          <w:szCs w:val="22"/>
+        </w:rPr>
         <w:t>le :</w:t>
       </w:r>
       <w:r>
@@ -43433,17 +43115,20 @@
         <w:pStyle w:val="Rfrences"/>
         <w:rPr>
           <w:szCs w:val="22"/>
+          <w:lang w:val="en-US"/>
         </w:rPr>
       </w:pPr>
       <w:r>
         <w:rPr>
           <w:szCs w:val="22"/>
+          <w:lang w:val="en-US"/>
         </w:rPr>
         <w:t>[30]</w:t>
       </w:r>
       <w:r>
         <w:rPr>
           <w:szCs w:val="22"/>
+          <w:lang w:val="en-US"/>
         </w:rPr>
         <w:tab/>
         <w:t xml:space="preserve">M. Reichstein </w:t>
@@ -43453,12 +43138,14 @@
           <w:i/>
           <w:iCs/>
           <w:szCs w:val="22"/>
+          <w:lang w:val="en-US"/>
         </w:rPr>
         <w:t>et al.</w:t>
       </w:r>
       <w:r>
         <w:rPr>
           <w:szCs w:val="22"/>
+          <w:lang w:val="en-US"/>
         </w:rPr>
         <w:t xml:space="preserve">, « Deep learning and process understanding for data-driven Earth system science », </w:t>
       </w:r>
@@ -43467,12 +43154,14 @@
           <w:i/>
           <w:iCs/>
           <w:szCs w:val="22"/>
+          <w:lang w:val="en-US"/>
         </w:rPr>
         <w:t>Nature</w:t>
       </w:r>
       <w:r>
         <w:rPr>
           <w:szCs w:val="22"/>
+          <w:lang w:val="en-US"/>
         </w:rPr>
         <w:t>, vol. 566, n</w:t>
       </w:r>
@@ -43480,12 +43169,14 @@
         <w:rPr>
           <w:szCs w:val="22"/>
           <w:vertAlign w:val="superscript"/>
+          <w:lang w:val="en-US"/>
         </w:rPr>
         <w:t>o</w:t>
       </w:r>
       <w:r>
         <w:rPr>
           <w:szCs w:val="22"/>
+          <w:lang w:val="en-US"/>
         </w:rPr>
         <w:t xml:space="preserve"> 7743, Art. n</w:t>
       </w:r>
@@ -43493,24 +43184,28 @@
         <w:rPr>
           <w:szCs w:val="22"/>
           <w:vertAlign w:val="superscript"/>
+          <w:lang w:val="en-US"/>
         </w:rPr>
         <w:t>o</w:t>
       </w:r>
       <w:r>
         <w:rPr>
           <w:szCs w:val="22"/>
+          <w:lang w:val="en-US"/>
         </w:rPr>
         <w:t xml:space="preserve"> 7743, févr. 2019, </w:t>
       </w:r>
       <w:r>
         <w:rPr>
           <w:szCs w:val="22"/>
+          <w:lang w:val="en-US"/>
         </w:rPr>
         <w:t>doi :</w:t>
       </w:r>
       <w:r>
         <w:rPr>
           <w:szCs w:val="22"/>
+          <w:lang w:val="en-US"/>
         </w:rPr>
         <w:t xml:space="preserve"> 10.1038/s41586-019-0912-1.</w:t>
       </w:r>
@@ -43525,20 +43220,28 @@
       <w:r>
         <w:rPr>
           <w:szCs w:val="22"/>
+          <w:lang w:val="en-US"/>
         </w:rPr>
         <w:t>[31]</w:t>
       </w:r>
       <w:r>
         <w:rPr>
           <w:szCs w:val="22"/>
+          <w:lang w:val="en-US"/>
         </w:rPr>
         <w:tab/>
-        <w:t xml:space="preserve">« Learning skillful medium-range global weather forecasting | Science ». Consulté </w:t>
+        <w:t xml:space="preserve">« Learning skillful medium-range global weather forecasting | Science ». </w:t>
       </w:r>
       <w:r>
         <w:rPr>
           <w:szCs w:val="22"/>
         </w:rPr>
+        <w:t xml:space="preserve">Consulté </w:t>
+      </w:r>
+      <w:r>
+        <w:rPr>
+          <w:szCs w:val="22"/>
+        </w:rPr>
         <w:t>le :</w:t>
       </w:r>
       <w:r>
@@ -43570,20 +43273,28 @@
       <w:r>
         <w:rPr>
           <w:szCs w:val="22"/>
+          <w:lang w:val="en-US"/>
         </w:rPr>
         <w:t>[32]</w:t>
       </w:r>
       <w:r>
         <w:rPr>
           <w:szCs w:val="22"/>
+          <w:lang w:val="en-US"/>
         </w:rPr>
         <w:tab/>
-        <w:t xml:space="preserve">« Google DeepMind’s weather AI can forecast extreme weather faster and more accurately », MIT Technology Review. Consulté </w:t>
+        <w:t xml:space="preserve">« Google DeepMind’s weather AI can forecast extreme weather faster and more accurately », MIT Technology Review. </w:t>
       </w:r>
       <w:r>
         <w:rPr>
           <w:szCs w:val="22"/>
         </w:rPr>
+        <w:t xml:space="preserve">Consulté </w:t>
+      </w:r>
+      <w:r>
+        <w:rPr>
+          <w:szCs w:val="22"/>
+        </w:rPr>
         <w:t>le :</w:t>
       </w:r>
       <w:r>
@@ -43610,17 +43321,20 @@
         <w:pStyle w:val="Rfrences"/>
         <w:rPr>
           <w:szCs w:val="22"/>
+          <w:lang w:val="en-US"/>
         </w:rPr>
       </w:pPr>
       <w:r>
         <w:rPr>
           <w:szCs w:val="22"/>
+          <w:lang w:val="en-US"/>
         </w:rPr>
         <w:t>[33]</w:t>
       </w:r>
       <w:r>
         <w:rPr>
           <w:szCs w:val="22"/>
+          <w:lang w:val="en-US"/>
         </w:rPr>
         <w:tab/>
         <w:t xml:space="preserve">K. Bi, L. Xie, H. Zhang, X. Chen, X. Gu, et Q. Tian, « Accurate medium-range global weather forecasting with 3D neural networks », </w:t>
@@ -43630,12 +43344,14 @@
           <w:i/>
           <w:iCs/>
           <w:szCs w:val="22"/>
+          <w:lang w:val="en-US"/>
         </w:rPr>
         <w:t>Nature</w:t>
       </w:r>
       <w:r>
         <w:rPr>
           <w:szCs w:val="22"/>
+          <w:lang w:val="en-US"/>
         </w:rPr>
         <w:t>, vol. 619, n</w:t>
       </w:r>
@@ -43643,12 +43359,14 @@
         <w:rPr>
           <w:szCs w:val="22"/>
           <w:vertAlign w:val="superscript"/>
+          <w:lang w:val="en-US"/>
         </w:rPr>
         <w:t>o</w:t>
       </w:r>
       <w:r>
         <w:rPr>
           <w:szCs w:val="22"/>
+          <w:lang w:val="en-US"/>
         </w:rPr>
         <w:t xml:space="preserve"> 7970, Art. n</w:t>
       </w:r>
@@ -43656,24 +43374,28 @@
         <w:rPr>
           <w:szCs w:val="22"/>
           <w:vertAlign w:val="superscript"/>
+          <w:lang w:val="en-US"/>
         </w:rPr>
         <w:t>o</w:t>
       </w:r>
       <w:r>
         <w:rPr>
           <w:szCs w:val="22"/>
+          <w:lang w:val="en-US"/>
         </w:rPr>
         <w:t xml:space="preserve"> 7970, juill. 2023, </w:t>
       </w:r>
       <w:r>
         <w:rPr>
           <w:szCs w:val="22"/>
+          <w:lang w:val="en-US"/>
         </w:rPr>
         <w:t>doi :</w:t>
       </w:r>
       <w:r>
         <w:rPr>
           <w:szCs w:val="22"/>
+          <w:lang w:val="en-US"/>
         </w:rPr>
         <w:t xml:space="preserve"> 10.1038/s41586-023-06185-3.</w:t>
       </w:r>
@@ -43683,17 +43405,20 @@
         <w:pStyle w:val="Rfrences"/>
         <w:rPr>
           <w:szCs w:val="22"/>
+          <w:lang w:val="en-US"/>
         </w:rPr>
       </w:pPr>
       <w:r>
         <w:rPr>
           <w:szCs w:val="22"/>
+          <w:lang w:val="en-US"/>
         </w:rPr>
         <w:t>[34]</w:t>
       </w:r>
       <w:r>
         <w:rPr>
           <w:szCs w:val="22"/>
+          <w:lang w:val="en-US"/>
         </w:rPr>
         <w:tab/>
         <w:t xml:space="preserve">J. Pathak </w:t>
@@ -43703,24 +43428,28 @@
           <w:i/>
           <w:iCs/>
           <w:szCs w:val="22"/>
+          <w:lang w:val="en-US"/>
         </w:rPr>
         <w:t>et al.</w:t>
       </w:r>
       <w:r>
         <w:rPr>
           <w:szCs w:val="22"/>
+          <w:lang w:val="en-US"/>
         </w:rPr>
         <w:t xml:space="preserve">, « FourCastNet: A Global Data-driven High-resolution Weather Model using Adaptive Fourier Neural Operators ». arXiv, 22 février 2022. </w:t>
       </w:r>
       <w:r>
         <w:rPr>
           <w:szCs w:val="22"/>
+          <w:lang w:val="en-US"/>
         </w:rPr>
         <w:t>doi :</w:t>
       </w:r>
       <w:r>
         <w:rPr>
           <w:szCs w:val="22"/>
+          <w:lang w:val="en-US"/>
         </w:rPr>
         <w:t xml:space="preserve"> 10.48550/arXiv.2202.11214.</w:t>
       </w:r>

</xml_diff>